<commit_message>
Hòa cập nhật bài
Tôi tổng hợp sơ bộ nha
</commit_message>
<xml_diff>
--- a/[Mẫu] Quản lý thiết bị/ThietKeDuLieu/CaNhan/[1560202].docx
+++ b/[Mẫu] Quản lý thiết bị/ThietKeDuLieu/CaNhan/[1560202].docx
@@ -684,19 +684,49 @@
         <w:pStyle w:val="MyTitle"/>
         <w:numPr>
           <w:ilvl w:val="0"/>
-          <w:numId w:val="0"/>
+          <w:numId w:val="4"/>
         </w:numPr>
-        <w:ind w:left="504"/>
+        <w:tabs>
+          <w:tab w:val="left" w:pos="1440"/>
+        </w:tabs>
+        <w:ind w:left="720" w:hanging="414"/>
       </w:pPr>
       <w:r>
-        <w:t>GiangVien(</w:t>
+        <w:t>GiangVien</w:t>
+      </w:r>
+      <w:r>
+        <w:t xml:space="preserve"> </w:t>
+      </w:r>
+      <w:r>
+        <w:t>(</w:t>
       </w:r>
       <w:r>
         <w:rPr>
           <w:b/>
           <w:u w:val="single"/>
         </w:rPr>
-        <w:t>MaGV</w:t>
+        <w:t>MaG</w:t>
+      </w:r>
+      <w:r>
+        <w:rPr>
+          <w:b/>
+          <w:u w:val="single"/>
+        </w:rPr>
+        <w:t>iao</w:t>
+      </w:r>
+      <w:r>
+        <w:rPr>
+          <w:b/>
+          <w:u w:val="single"/>
+        </w:rPr>
+        <w:t>V</w:t>
+      </w:r>
+      <w:r>
+        <w:rPr>
+          <w:b/>
+          <w:u w:val="single"/>
+        </w:rPr>
+        <w:t>ien</w:t>
       </w:r>
       <w:r>
         <w:t xml:space="preserve">, HoTen, </w:t>
@@ -712,6 +742,69 @@
       </w:r>
       <w:r>
         <w:t>)</w:t>
+      </w:r>
+    </w:p>
+    <w:p>
+      <w:pPr>
+        <w:pStyle w:val="MyTitle"/>
+        <w:numPr>
+          <w:ilvl w:val="0"/>
+          <w:numId w:val="4"/>
+        </w:numPr>
+        <w:tabs>
+          <w:tab w:val="left" w:pos="1440"/>
+        </w:tabs>
+        <w:ind w:left="720" w:hanging="414"/>
+      </w:pPr>
+      <w:r>
+        <w:t>ThietBi (</w:t>
+      </w:r>
+      <w:r>
+        <w:rPr>
+          <w:b/>
+        </w:rPr>
+        <w:t>MaThietBi</w:t>
+      </w:r>
+      <w:r>
+        <w:rPr>
+          <w:b/>
+        </w:rPr>
+        <w:t xml:space="preserve">, </w:t>
+      </w:r>
+      <w:r>
+        <w:t>TenThietBi, TrangThai, NgaySanXuat, NhaSanXuat, NgayBaoHanh, GhiChu, GanCoDinh, ThoiGianSuaChuaGanNhat)</w:t>
+      </w:r>
+    </w:p>
+    <w:p>
+      <w:pPr>
+        <w:pStyle w:val="MyTitle"/>
+        <w:numPr>
+          <w:ilvl w:val="0"/>
+          <w:numId w:val="4"/>
+        </w:numPr>
+        <w:tabs>
+          <w:tab w:val="left" w:pos="1440"/>
+        </w:tabs>
+        <w:ind w:left="720" w:hanging="414"/>
+      </w:pPr>
+      <w:r>
+        <w:t>PhongHoc ()</w:t>
+      </w:r>
+    </w:p>
+    <w:p>
+      <w:pPr>
+        <w:pStyle w:val="MyTitle"/>
+        <w:numPr>
+          <w:ilvl w:val="0"/>
+          <w:numId w:val="4"/>
+        </w:numPr>
+        <w:tabs>
+          <w:tab w:val="left" w:pos="1440"/>
+        </w:tabs>
+        <w:ind w:left="720" w:hanging="414"/>
+      </w:pPr>
+      <w:r>
+        <w:t>SapXepPhong ()</w:t>
       </w:r>
     </w:p>
     <w:p>
@@ -1016,12 +1109,12 @@
         <w:tblLook w:val="04A0" w:firstRow="1" w:lastRow="0" w:firstColumn="1" w:lastColumn="0" w:noHBand="0" w:noVBand="1"/>
       </w:tblPr>
       <w:tblGrid>
-        <w:gridCol w:w="1551"/>
-        <w:gridCol w:w="1470"/>
-        <w:gridCol w:w="1463"/>
-        <w:gridCol w:w="1415"/>
+        <w:gridCol w:w="1495"/>
+        <w:gridCol w:w="1678"/>
+        <w:gridCol w:w="1446"/>
+        <w:gridCol w:w="1368"/>
         <w:gridCol w:w="1243"/>
-        <w:gridCol w:w="1966"/>
+        <w:gridCol w:w="1878"/>
       </w:tblGrid>
       <w:tr>
         <w:tc>
@@ -1260,7 +1353,16 @@
               <w:pStyle w:val="MyTable"/>
             </w:pPr>
             <w:r>
-              <w:t>MaGV</w:t>
+              <w:t>MaG</w:t>
+            </w:r>
+            <w:r>
+              <w:t>iao</w:t>
+            </w:r>
+            <w:r>
+              <w:t>V</w:t>
+            </w:r>
+            <w:r>
+              <w:t>ien</w:t>
             </w:r>
           </w:p>
         </w:tc>
@@ -1388,34 +1490,1882 @@
               <w:pStyle w:val="MyTable"/>
             </w:pPr>
             <w:r>
+              <w:t xml:space="preserve">Đánh chỉ </w:t>
+            </w:r>
+            <w:r>
+              <w:lastRenderedPageBreak/>
+              <w:t>mục</w:t>
+            </w:r>
+          </w:p>
+        </w:tc>
+        <w:tc>
+          <w:tcPr>
+            <w:tcW w:w="2178" w:type="dxa"/>
+          </w:tcPr>
+          <w:p>
+            <w:pPr>
+              <w:pStyle w:val="MyTable"/>
+            </w:pPr>
+            <w:r>
+              <w:lastRenderedPageBreak/>
+              <w:t xml:space="preserve">Tên của giảng </w:t>
+            </w:r>
+            <w:r>
+              <w:lastRenderedPageBreak/>
+              <w:t>viên</w:t>
+            </w:r>
+          </w:p>
+        </w:tc>
+      </w:tr>
+      <w:tr>
+        <w:tc>
+          <w:tcPr>
+            <w:tcW w:w="1689" w:type="dxa"/>
+          </w:tcPr>
+          <w:p>
+            <w:pPr>
+              <w:pStyle w:val="MyTable"/>
+            </w:pPr>
+            <w:r>
+              <w:lastRenderedPageBreak/>
+              <w:t>3</w:t>
+            </w:r>
+          </w:p>
+        </w:tc>
+        <w:tc>
+          <w:tcPr>
+            <w:tcW w:w="1475" w:type="dxa"/>
+          </w:tcPr>
+          <w:p>
+            <w:pPr>
+              <w:pStyle w:val="MyTable"/>
+            </w:pPr>
+            <w:r>
+              <w:t xml:space="preserve">NgaySinh </w:t>
+            </w:r>
+          </w:p>
+        </w:tc>
+        <w:tc>
+          <w:tcPr>
+            <w:tcW w:w="1504" w:type="dxa"/>
+          </w:tcPr>
+          <w:p>
+            <w:pPr>
+              <w:pStyle w:val="MyTable"/>
+            </w:pPr>
+            <w:r>
+              <w:t>D</w:t>
+            </w:r>
+            <w:r>
+              <w:t>ate</w:t>
+            </w:r>
+          </w:p>
+        </w:tc>
+        <w:tc>
+          <w:tcPr>
+            <w:tcW w:w="1528" w:type="dxa"/>
+          </w:tcPr>
+          <w:p>
+            <w:pPr>
+              <w:pStyle w:val="MyTable"/>
+            </w:pPr>
+            <w:r>
+              <w:t>Trên 18 tuổi</w:t>
+            </w:r>
+          </w:p>
+        </w:tc>
+        <w:tc>
+          <w:tcPr>
+            <w:tcW w:w="734" w:type="dxa"/>
+          </w:tcPr>
+          <w:p>
+            <w:pPr>
+              <w:pStyle w:val="MyTable"/>
+            </w:pPr>
+            <w:r>
+              <w:t>Check constrant</w:t>
+            </w:r>
+          </w:p>
+        </w:tc>
+        <w:tc>
+          <w:tcPr>
+            <w:tcW w:w="2178" w:type="dxa"/>
+          </w:tcPr>
+          <w:p>
+            <w:pPr>
+              <w:pStyle w:val="MyTable"/>
+            </w:pPr>
+            <w:r>
+              <w:t>Ngày sinh giảng viên</w:t>
+            </w:r>
+          </w:p>
+        </w:tc>
+      </w:tr>
+      <w:tr>
+        <w:tc>
+          <w:tcPr>
+            <w:tcW w:w="1689" w:type="dxa"/>
+          </w:tcPr>
+          <w:p>
+            <w:pPr>
+              <w:pStyle w:val="MyTable"/>
+            </w:pPr>
+            <w:r>
+              <w:t>4</w:t>
+            </w:r>
+          </w:p>
+        </w:tc>
+        <w:tc>
+          <w:tcPr>
+            <w:tcW w:w="1475" w:type="dxa"/>
+          </w:tcPr>
+          <w:p>
+            <w:pPr>
+              <w:pStyle w:val="MyTable"/>
+            </w:pPr>
+            <w:r>
+              <w:t>Email</w:t>
+            </w:r>
+          </w:p>
+        </w:tc>
+        <w:tc>
+          <w:tcPr>
+            <w:tcW w:w="1504" w:type="dxa"/>
+          </w:tcPr>
+          <w:p>
+            <w:pPr>
+              <w:pStyle w:val="MyTable"/>
+            </w:pPr>
+            <w:r>
+              <w:t>V</w:t>
+            </w:r>
+            <w:r>
+              <w:t>archar</w:t>
+            </w:r>
+          </w:p>
+        </w:tc>
+        <w:tc>
+          <w:tcPr>
+            <w:tcW w:w="1528" w:type="dxa"/>
+          </w:tcPr>
+          <w:p>
+            <w:pPr>
+              <w:pStyle w:val="MyTable"/>
+            </w:pPr>
+            <w:r>
+              <w:t>100</w:t>
+            </w:r>
+          </w:p>
+        </w:tc>
+        <w:tc>
+          <w:tcPr>
+            <w:tcW w:w="734" w:type="dxa"/>
+          </w:tcPr>
+          <w:p>
+            <w:pPr>
+              <w:pStyle w:val="MyTable"/>
+            </w:pPr>
+            <w:r>
+              <w:t>Check constrain</w:t>
+            </w:r>
+          </w:p>
+        </w:tc>
+        <w:tc>
+          <w:tcPr>
+            <w:tcW w:w="2178" w:type="dxa"/>
+          </w:tcPr>
+          <w:p>
+            <w:pPr>
+              <w:pStyle w:val="MyTable"/>
+            </w:pPr>
+            <w:r>
+              <w:t>Địa chỉ Email của giảng viên</w:t>
+            </w:r>
+          </w:p>
+        </w:tc>
+      </w:tr>
+      <w:tr>
+        <w:tc>
+          <w:tcPr>
+            <w:tcW w:w="1689" w:type="dxa"/>
+          </w:tcPr>
+          <w:p>
+            <w:pPr>
+              <w:pStyle w:val="MyTable"/>
+            </w:pPr>
+            <w:r>
+              <w:t>5</w:t>
+            </w:r>
+          </w:p>
+        </w:tc>
+        <w:tc>
+          <w:tcPr>
+            <w:tcW w:w="1475" w:type="dxa"/>
+          </w:tcPr>
+          <w:p>
+            <w:pPr>
+              <w:pStyle w:val="MyTable"/>
+            </w:pPr>
+            <w:r>
+              <w:t>SoDT</w:t>
+            </w:r>
+          </w:p>
+        </w:tc>
+        <w:tc>
+          <w:tcPr>
+            <w:tcW w:w="1504" w:type="dxa"/>
+          </w:tcPr>
+          <w:p>
+            <w:pPr>
+              <w:pStyle w:val="MyTable"/>
+            </w:pPr>
+            <w:r>
+              <w:t xml:space="preserve">Varchar </w:t>
+            </w:r>
+          </w:p>
+        </w:tc>
+        <w:tc>
+          <w:tcPr>
+            <w:tcW w:w="1528" w:type="dxa"/>
+          </w:tcPr>
+          <w:p>
+            <w:pPr>
+              <w:pStyle w:val="MyTable"/>
+            </w:pPr>
+            <w:r>
+              <w:t>12</w:t>
+            </w:r>
+          </w:p>
+        </w:tc>
+        <w:tc>
+          <w:tcPr>
+            <w:tcW w:w="734" w:type="dxa"/>
+          </w:tcPr>
+          <w:p>
+            <w:pPr>
+              <w:pStyle w:val="MyTable"/>
+            </w:pPr>
+            <w:r>
+              <w:t>Unique</w:t>
+            </w:r>
+          </w:p>
+        </w:tc>
+        <w:tc>
+          <w:tcPr>
+            <w:tcW w:w="2178" w:type="dxa"/>
+          </w:tcPr>
+          <w:p>
+            <w:pPr>
+              <w:pStyle w:val="MyTable"/>
+            </w:pPr>
+            <w:r>
+              <w:t>Số điện thoại của giảnh viên</w:t>
+            </w:r>
+          </w:p>
+        </w:tc>
+      </w:tr>
+      <w:tr>
+        <w:tc>
+          <w:tcPr>
+            <w:tcW w:w="1689" w:type="dxa"/>
+          </w:tcPr>
+          <w:p>
+            <w:pPr>
+              <w:pStyle w:val="MyTable"/>
+            </w:pPr>
+            <w:r>
+              <w:t>6</w:t>
+            </w:r>
+          </w:p>
+        </w:tc>
+        <w:tc>
+          <w:tcPr>
+            <w:tcW w:w="1475" w:type="dxa"/>
+          </w:tcPr>
+          <w:p>
+            <w:pPr>
+              <w:pStyle w:val="MyTable"/>
+            </w:pPr>
+            <w:r>
+              <w:t>Cmnd</w:t>
+            </w:r>
+          </w:p>
+        </w:tc>
+        <w:tc>
+          <w:tcPr>
+            <w:tcW w:w="1504" w:type="dxa"/>
+          </w:tcPr>
+          <w:p>
+            <w:pPr>
+              <w:pStyle w:val="MyTable"/>
+            </w:pPr>
+            <w:r>
+              <w:t xml:space="preserve">Varchar </w:t>
+            </w:r>
+          </w:p>
+        </w:tc>
+        <w:tc>
+          <w:tcPr>
+            <w:tcW w:w="1528" w:type="dxa"/>
+          </w:tcPr>
+          <w:p>
+            <w:pPr>
+              <w:pStyle w:val="MyTable"/>
+            </w:pPr>
+            <w:r>
+              <w:t>12</w:t>
+            </w:r>
+          </w:p>
+        </w:tc>
+        <w:tc>
+          <w:tcPr>
+            <w:tcW w:w="734" w:type="dxa"/>
+          </w:tcPr>
+          <w:p>
+            <w:pPr>
+              <w:pStyle w:val="MyTable"/>
+            </w:pPr>
+            <w:r>
+              <w:t>Unique</w:t>
+            </w:r>
+          </w:p>
+        </w:tc>
+        <w:tc>
+          <w:tcPr>
+            <w:tcW w:w="2178" w:type="dxa"/>
+          </w:tcPr>
+          <w:p>
+            <w:pPr>
+              <w:pStyle w:val="MyTable"/>
+            </w:pPr>
+            <w:r>
+              <w:t>Số chứng minh nhân dân của giảng viên</w:t>
+            </w:r>
+          </w:p>
+        </w:tc>
+      </w:tr>
+      <w:tr>
+        <w:tc>
+          <w:tcPr>
+            <w:tcW w:w="1689" w:type="dxa"/>
+          </w:tcPr>
+          <w:p>
+            <w:pPr>
+              <w:pStyle w:val="MyTable"/>
+            </w:pPr>
+            <w:r>
+              <w:t>7</w:t>
+            </w:r>
+          </w:p>
+        </w:tc>
+        <w:tc>
+          <w:tcPr>
+            <w:tcW w:w="1475" w:type="dxa"/>
+          </w:tcPr>
+          <w:p>
+            <w:pPr>
+              <w:pStyle w:val="MyTable"/>
+            </w:pPr>
+            <w:r>
+              <w:t>MaBoMon</w:t>
+            </w:r>
+          </w:p>
+        </w:tc>
+        <w:tc>
+          <w:tcPr>
+            <w:tcW w:w="1504" w:type="dxa"/>
+          </w:tcPr>
+          <w:p>
+            <w:pPr>
+              <w:pStyle w:val="MyTable"/>
+            </w:pPr>
+            <w:r>
+              <w:t>Varchar</w:t>
+            </w:r>
+          </w:p>
+        </w:tc>
+        <w:tc>
+          <w:tcPr>
+            <w:tcW w:w="1528" w:type="dxa"/>
+          </w:tcPr>
+          <w:p>
+            <w:pPr>
+              <w:pStyle w:val="MyTable"/>
+            </w:pPr>
+            <w:r>
+              <w:t>10</w:t>
+            </w:r>
+          </w:p>
+        </w:tc>
+        <w:tc>
+          <w:tcPr>
+            <w:tcW w:w="734" w:type="dxa"/>
+          </w:tcPr>
+          <w:p>
+            <w:pPr>
+              <w:pStyle w:val="MyTable"/>
+            </w:pPr>
+            <w:r>
+              <w:t xml:space="preserve">Check constrain </w:t>
+            </w:r>
+          </w:p>
+        </w:tc>
+        <w:tc>
+          <w:tcPr>
+            <w:tcW w:w="2178" w:type="dxa"/>
+          </w:tcPr>
+          <w:p>
+            <w:pPr>
+              <w:pStyle w:val="MyTable"/>
+            </w:pPr>
+            <w:r>
+              <w:t>Mã bộ môn của giảng viên</w:t>
+            </w:r>
+          </w:p>
+        </w:tc>
+      </w:tr>
+      <w:tr>
+        <w:tc>
+          <w:tcPr>
+            <w:tcW w:w="1689" w:type="dxa"/>
+          </w:tcPr>
+          <w:p>
+            <w:pPr>
+              <w:pStyle w:val="MyTable"/>
+            </w:pPr>
+            <w:r>
+              <w:t>8</w:t>
+            </w:r>
+          </w:p>
+        </w:tc>
+        <w:tc>
+          <w:tcPr>
+            <w:tcW w:w="1475" w:type="dxa"/>
+          </w:tcPr>
+          <w:p>
+            <w:pPr>
+              <w:pStyle w:val="MyTable"/>
+            </w:pPr>
+            <w:r>
+              <w:t>MaKhoa</w:t>
+            </w:r>
+          </w:p>
+        </w:tc>
+        <w:tc>
+          <w:tcPr>
+            <w:tcW w:w="1504" w:type="dxa"/>
+          </w:tcPr>
+          <w:p>
+            <w:pPr>
+              <w:pStyle w:val="MyTable"/>
+            </w:pPr>
+            <w:r>
+              <w:t xml:space="preserve">Varchar </w:t>
+            </w:r>
+          </w:p>
+        </w:tc>
+        <w:tc>
+          <w:tcPr>
+            <w:tcW w:w="1528" w:type="dxa"/>
+          </w:tcPr>
+          <w:p>
+            <w:pPr>
+              <w:pStyle w:val="MyTable"/>
+            </w:pPr>
+            <w:r>
+              <w:t>10</w:t>
+            </w:r>
+          </w:p>
+        </w:tc>
+        <w:tc>
+          <w:tcPr>
+            <w:tcW w:w="734" w:type="dxa"/>
+          </w:tcPr>
+          <w:p>
+            <w:pPr>
+              <w:pStyle w:val="MyTable"/>
+            </w:pPr>
+            <w:r>
+              <w:t>Check constrain</w:t>
+            </w:r>
+          </w:p>
+        </w:tc>
+        <w:tc>
+          <w:tcPr>
+            <w:tcW w:w="2178" w:type="dxa"/>
+          </w:tcPr>
+          <w:p>
+            <w:pPr>
+              <w:pStyle w:val="MyTable"/>
+            </w:pPr>
+            <w:r>
+              <w:t>Mã khoa giáo viên trực thuộc</w:t>
+            </w:r>
+          </w:p>
+        </w:tc>
+      </w:tr>
+    </w:tbl>
+    <w:p>
+      <w:pPr>
+        <w:pStyle w:val="MyTitle"/>
+        <w:numPr>
+          <w:ilvl w:val="0"/>
+          <w:numId w:val="0"/>
+        </w:numPr>
+        <w:ind w:left="720"/>
+      </w:pPr>
+      <w:r>
+        <w:br/>
+      </w:r>
+    </w:p>
+    <w:tbl>
+      <w:tblPr>
+        <w:tblStyle w:val="LiBang"/>
+        <w:tblW w:w="0" w:type="auto"/>
+        <w:tblInd w:w="468" w:type="dxa"/>
+        <w:tblLayout w:type="fixed"/>
+        <w:tblLook w:val="04A0" w:firstRow="1" w:lastRow="0" w:firstColumn="1" w:lastColumn="0" w:noHBand="0" w:noVBand="1"/>
+      </w:tblPr>
+      <w:tblGrid>
+        <w:gridCol w:w="1118"/>
+        <w:gridCol w:w="1881"/>
+        <w:gridCol w:w="1332"/>
+        <w:gridCol w:w="1292"/>
+        <w:gridCol w:w="1417"/>
+        <w:gridCol w:w="1508"/>
+      </w:tblGrid>
+      <w:tr>
+        <w:tc>
+          <w:tcPr>
+            <w:tcW w:w="1118" w:type="dxa"/>
+            <w:shd w:val="clear" w:color="auto" w:fill="7F7F7F" w:themeFill="text1" w:themeFillTint="80"/>
+          </w:tcPr>
+          <w:p>
+            <w:pPr>
+              <w:pStyle w:val="MyTable"/>
+            </w:pPr>
+            <w:r>
+              <w:t>Mã số</w:t>
+            </w:r>
+          </w:p>
+        </w:tc>
+        <w:tc>
+          <w:tcPr>
+            <w:tcW w:w="7430" w:type="dxa"/>
+            <w:gridSpan w:val="5"/>
+            <w:shd w:val="clear" w:color="auto" w:fill="7F7F7F" w:themeFill="text1" w:themeFillTint="80"/>
+          </w:tcPr>
+          <w:p>
+            <w:pPr>
+              <w:pStyle w:val="MyTable"/>
+            </w:pPr>
+            <w:r>
+              <w:t>TblThietBi</w:t>
+            </w:r>
+          </w:p>
+        </w:tc>
+      </w:tr>
+      <w:tr>
+        <w:tc>
+          <w:tcPr>
+            <w:tcW w:w="1118" w:type="dxa"/>
+            <w:shd w:val="clear" w:color="auto" w:fill="7F7F7F" w:themeFill="text1" w:themeFillTint="80"/>
+          </w:tcPr>
+          <w:p>
+            <w:pPr>
+              <w:pStyle w:val="MyTable"/>
+            </w:pPr>
+            <w:r>
+              <w:t>Tham chiếu</w:t>
+            </w:r>
+          </w:p>
+        </w:tc>
+        <w:tc>
+          <w:tcPr>
+            <w:tcW w:w="7430" w:type="dxa"/>
+            <w:gridSpan w:val="5"/>
+            <w:shd w:val="clear" w:color="auto" w:fill="7F7F7F" w:themeFill="text1" w:themeFillTint="80"/>
+          </w:tcPr>
+          <w:p>
+            <w:pPr>
+              <w:pStyle w:val="MyTable"/>
+            </w:pPr>
+            <w:r>
+              <w:t>[2]-[TT04], [TB30], [TB31], [TB32</w:t>
+            </w:r>
+            <w:proofErr w:type="gramStart"/>
+            <w:r>
+              <w:t>] ,</w:t>
+            </w:r>
+            <w:proofErr w:type="gramEnd"/>
+            <w:r>
+              <w:t xml:space="preserve"> [TB33] , [TB34] , [TB35] , [TB36] , [TB37] , [TB38] , [TB39]</w:t>
+            </w:r>
+          </w:p>
+        </w:tc>
+      </w:tr>
+      <w:tr>
+        <w:tc>
+          <w:tcPr>
+            <w:tcW w:w="1118" w:type="dxa"/>
+            <w:shd w:val="clear" w:color="auto" w:fill="7F7F7F" w:themeFill="text1" w:themeFillTint="80"/>
+          </w:tcPr>
+          <w:p>
+            <w:pPr>
+              <w:pStyle w:val="MyTable"/>
+            </w:pPr>
+            <w:r>
+              <w:t>Tên bảng</w:t>
+            </w:r>
+          </w:p>
+        </w:tc>
+        <w:tc>
+          <w:tcPr>
+            <w:tcW w:w="7430" w:type="dxa"/>
+            <w:gridSpan w:val="5"/>
+            <w:shd w:val="clear" w:color="auto" w:fill="7F7F7F" w:themeFill="text1" w:themeFillTint="80"/>
+          </w:tcPr>
+          <w:p>
+            <w:pPr>
+              <w:pStyle w:val="MyTable"/>
+            </w:pPr>
+            <w:r>
+              <w:t>ThietBi</w:t>
+            </w:r>
+          </w:p>
+        </w:tc>
+      </w:tr>
+      <w:tr>
+        <w:tc>
+          <w:tcPr>
+            <w:tcW w:w="8548" w:type="dxa"/>
+            <w:gridSpan w:val="6"/>
+            <w:shd w:val="clear" w:color="auto" w:fill="DDD9C3" w:themeFill="background2" w:themeFillShade="E6"/>
+          </w:tcPr>
+          <w:p>
+            <w:pPr>
+              <w:pStyle w:val="MyTable"/>
+            </w:pPr>
+            <w:r>
+              <w:t>Danh sách các cột</w:t>
+            </w:r>
+          </w:p>
+        </w:tc>
+      </w:tr>
+      <w:tr>
+        <w:tc>
+          <w:tcPr>
+            <w:tcW w:w="1118" w:type="dxa"/>
+            <w:shd w:val="clear" w:color="auto" w:fill="7F7F7F" w:themeFill="text1" w:themeFillTint="80"/>
+          </w:tcPr>
+          <w:p>
+            <w:pPr>
+              <w:pStyle w:val="MyTable"/>
+            </w:pPr>
+            <w:r>
+              <w:t>STT</w:t>
+            </w:r>
+          </w:p>
+        </w:tc>
+        <w:tc>
+          <w:tcPr>
+            <w:tcW w:w="1881" w:type="dxa"/>
+            <w:shd w:val="clear" w:color="auto" w:fill="7F7F7F" w:themeFill="text1" w:themeFillTint="80"/>
+          </w:tcPr>
+          <w:p>
+            <w:pPr>
+              <w:pStyle w:val="MyTable"/>
+            </w:pPr>
+            <w:r>
+              <w:t>Tên cột</w:t>
+            </w:r>
+          </w:p>
+        </w:tc>
+        <w:tc>
+          <w:tcPr>
+            <w:tcW w:w="1332" w:type="dxa"/>
+            <w:shd w:val="clear" w:color="auto" w:fill="7F7F7F" w:themeFill="text1" w:themeFillTint="80"/>
+          </w:tcPr>
+          <w:p>
+            <w:pPr>
+              <w:pStyle w:val="MyTable"/>
+            </w:pPr>
+            <w:r>
+              <w:t>Kiểu dữ liệu</w:t>
+            </w:r>
+          </w:p>
+        </w:tc>
+        <w:tc>
+          <w:tcPr>
+            <w:tcW w:w="1292" w:type="dxa"/>
+            <w:shd w:val="clear" w:color="auto" w:fill="7F7F7F" w:themeFill="text1" w:themeFillTint="80"/>
+          </w:tcPr>
+          <w:p>
+            <w:pPr>
+              <w:pStyle w:val="MyTable"/>
+            </w:pPr>
+            <w:r>
+              <w:t>Phạm vi</w:t>
+            </w:r>
+          </w:p>
+        </w:tc>
+        <w:tc>
+          <w:tcPr>
+            <w:tcW w:w="1417" w:type="dxa"/>
+            <w:shd w:val="clear" w:color="auto" w:fill="7F7F7F" w:themeFill="text1" w:themeFillTint="80"/>
+          </w:tcPr>
+          <w:p>
+            <w:pPr>
+              <w:pStyle w:val="MyTable"/>
+            </w:pPr>
+            <w:r>
+              <w:t>Thuộc tính</w:t>
+            </w:r>
+          </w:p>
+        </w:tc>
+        <w:tc>
+          <w:tcPr>
+            <w:tcW w:w="1508" w:type="dxa"/>
+            <w:shd w:val="clear" w:color="auto" w:fill="7F7F7F" w:themeFill="text1" w:themeFillTint="80"/>
+          </w:tcPr>
+          <w:p>
+            <w:pPr>
+              <w:pStyle w:val="MyTable"/>
+            </w:pPr>
+            <w:r>
+              <w:t>Ghi chú</w:t>
+            </w:r>
+          </w:p>
+        </w:tc>
+      </w:tr>
+      <w:tr>
+        <w:tc>
+          <w:tcPr>
+            <w:tcW w:w="1118" w:type="dxa"/>
+          </w:tcPr>
+          <w:p>
+            <w:pPr>
+              <w:pStyle w:val="MyTable"/>
+            </w:pPr>
+            <w:r>
+              <w:t>1</w:t>
+            </w:r>
+          </w:p>
+        </w:tc>
+        <w:tc>
+          <w:tcPr>
+            <w:tcW w:w="1881" w:type="dxa"/>
+          </w:tcPr>
+          <w:p>
+            <w:pPr>
+              <w:pStyle w:val="MyTable"/>
+            </w:pPr>
+            <w:r>
+              <w:t>MaThietBi</w:t>
+            </w:r>
+          </w:p>
+        </w:tc>
+        <w:tc>
+          <w:tcPr>
+            <w:tcW w:w="1332" w:type="dxa"/>
+          </w:tcPr>
+          <w:p>
+            <w:pPr>
+              <w:pStyle w:val="MyTable"/>
+            </w:pPr>
+            <w:r>
+              <w:t xml:space="preserve">Varchar </w:t>
+            </w:r>
+          </w:p>
+        </w:tc>
+        <w:tc>
+          <w:tcPr>
+            <w:tcW w:w="1292" w:type="dxa"/>
+          </w:tcPr>
+          <w:p>
+            <w:pPr>
+              <w:pStyle w:val="MyTable"/>
+            </w:pPr>
+            <w:r>
+              <w:t>10</w:t>
+            </w:r>
+          </w:p>
+        </w:tc>
+        <w:tc>
+          <w:tcPr>
+            <w:tcW w:w="1417" w:type="dxa"/>
+          </w:tcPr>
+          <w:p>
+            <w:pPr>
+              <w:pStyle w:val="MyTable"/>
+            </w:pPr>
+            <w:r>
+              <w:t>Khóa chính</w:t>
+            </w:r>
+          </w:p>
+        </w:tc>
+        <w:tc>
+          <w:tcPr>
+            <w:tcW w:w="1508" w:type="dxa"/>
+          </w:tcPr>
+          <w:p>
+            <w:pPr>
+              <w:pStyle w:val="MyTable"/>
+            </w:pPr>
+            <w:r>
+              <w:t>Mã thiết bị xác định duy nhất một thiết bị</w:t>
+            </w:r>
+          </w:p>
+        </w:tc>
+      </w:tr>
+      <w:tr>
+        <w:tc>
+          <w:tcPr>
+            <w:tcW w:w="1118" w:type="dxa"/>
+          </w:tcPr>
+          <w:p>
+            <w:pPr>
+              <w:pStyle w:val="MyTable"/>
+            </w:pPr>
+            <w:r>
+              <w:t>2</w:t>
+            </w:r>
+          </w:p>
+        </w:tc>
+        <w:tc>
+          <w:tcPr>
+            <w:tcW w:w="1881" w:type="dxa"/>
+          </w:tcPr>
+          <w:p>
+            <w:pPr>
+              <w:pStyle w:val="MyTable"/>
+            </w:pPr>
+            <w:r>
+              <w:t>TenThietBi</w:t>
+            </w:r>
+          </w:p>
+        </w:tc>
+        <w:tc>
+          <w:tcPr>
+            <w:tcW w:w="1332" w:type="dxa"/>
+          </w:tcPr>
+          <w:p>
+            <w:pPr>
+              <w:pStyle w:val="MyTable"/>
+            </w:pPr>
+            <w:r>
+              <w:t>nvarchar</w:t>
+            </w:r>
+          </w:p>
+        </w:tc>
+        <w:tc>
+          <w:tcPr>
+            <w:tcW w:w="1292" w:type="dxa"/>
+          </w:tcPr>
+          <w:p>
+            <w:pPr>
+              <w:pStyle w:val="MyTable"/>
+            </w:pPr>
+            <w:r>
+              <w:t>100</w:t>
+            </w:r>
+          </w:p>
+        </w:tc>
+        <w:tc>
+          <w:tcPr>
+            <w:tcW w:w="1417" w:type="dxa"/>
+          </w:tcPr>
+          <w:p>
+            <w:pPr>
+              <w:pStyle w:val="MyTable"/>
+            </w:pPr>
+            <w:r>
               <w:t>Đánh chỉ mục</w:t>
             </w:r>
           </w:p>
         </w:tc>
         <w:tc>
           <w:tcPr>
-            <w:tcW w:w="2178" w:type="dxa"/>
-          </w:tcPr>
-          <w:p>
-            <w:pPr>
-              <w:pStyle w:val="MyTable"/>
-            </w:pPr>
-            <w:r>
-              <w:t>Tên của giảng viên</w:t>
-            </w:r>
-          </w:p>
-        </w:tc>
-      </w:tr>
+            <w:tcW w:w="1508" w:type="dxa"/>
+          </w:tcPr>
+          <w:p>
+            <w:pPr>
+              <w:pStyle w:val="MyTable"/>
+            </w:pPr>
+            <w:r>
+              <w:t>Tên của thiết bị</w:t>
+            </w:r>
+          </w:p>
+        </w:tc>
+      </w:tr>
+      <w:tr>
+        <w:tc>
+          <w:tcPr>
+            <w:tcW w:w="1118" w:type="dxa"/>
+          </w:tcPr>
+          <w:p>
+            <w:pPr>
+              <w:pStyle w:val="MyTable"/>
+            </w:pPr>
+            <w:r>
+              <w:t>3</w:t>
+            </w:r>
+          </w:p>
+        </w:tc>
+        <w:tc>
+          <w:tcPr>
+            <w:tcW w:w="1881" w:type="dxa"/>
+          </w:tcPr>
+          <w:p>
+            <w:pPr>
+              <w:pStyle w:val="MyTable"/>
+            </w:pPr>
+            <w:r>
+              <w:t>TrangThai</w:t>
+            </w:r>
+          </w:p>
+        </w:tc>
+        <w:tc>
+          <w:tcPr>
+            <w:tcW w:w="1332" w:type="dxa"/>
+          </w:tcPr>
+          <w:p>
+            <w:pPr>
+              <w:pStyle w:val="MyTable"/>
+            </w:pPr>
+            <w:r>
+              <w:t>Varc</w:t>
+            </w:r>
+            <w:r>
+              <w:t>har</w:t>
+            </w:r>
+          </w:p>
+        </w:tc>
+        <w:tc>
+          <w:tcPr>
+            <w:tcW w:w="1292" w:type="dxa"/>
+          </w:tcPr>
+          <w:p>
+            <w:pPr>
+              <w:pStyle w:val="MyTable"/>
+            </w:pPr>
+            <w:r>
+              <w:t>1</w:t>
+            </w:r>
+            <w:r>
+              <w:t>00</w:t>
+            </w:r>
+          </w:p>
+        </w:tc>
+        <w:tc>
+          <w:tcPr>
+            <w:tcW w:w="1417" w:type="dxa"/>
+          </w:tcPr>
+          <w:p>
+            <w:pPr>
+              <w:pStyle w:val="MyTable"/>
+            </w:pPr>
+            <w:r>
+              <w:t xml:space="preserve">Check </w:t>
+            </w:r>
+            <w:r>
+              <w:lastRenderedPageBreak/>
+              <w:t>constrant</w:t>
+            </w:r>
+          </w:p>
+        </w:tc>
+        <w:tc>
+          <w:tcPr>
+            <w:tcW w:w="1508" w:type="dxa"/>
+          </w:tcPr>
+          <w:p>
+            <w:pPr>
+              <w:pStyle w:val="MyTable"/>
+            </w:pPr>
+            <w:r>
+              <w:lastRenderedPageBreak/>
+              <w:t xml:space="preserve">Trạng thái </w:t>
+            </w:r>
+            <w:r>
+              <w:lastRenderedPageBreak/>
+              <w:t>sử dụng của thiết bị</w:t>
+            </w:r>
+          </w:p>
+        </w:tc>
+      </w:tr>
+      <w:tr>
+        <w:tc>
+          <w:tcPr>
+            <w:tcW w:w="1118" w:type="dxa"/>
+          </w:tcPr>
+          <w:p>
+            <w:pPr>
+              <w:pStyle w:val="MyTable"/>
+            </w:pPr>
+            <w:r>
+              <w:lastRenderedPageBreak/>
+              <w:t>4</w:t>
+            </w:r>
+          </w:p>
+        </w:tc>
+        <w:tc>
+          <w:tcPr>
+            <w:tcW w:w="1881" w:type="dxa"/>
+          </w:tcPr>
+          <w:p>
+            <w:pPr>
+              <w:pStyle w:val="MyTable"/>
+            </w:pPr>
+            <w:r>
+              <w:t>NgaySanXuat</w:t>
+            </w:r>
+          </w:p>
+        </w:tc>
+        <w:tc>
+          <w:tcPr>
+            <w:tcW w:w="1332" w:type="dxa"/>
+          </w:tcPr>
+          <w:p>
+            <w:pPr>
+              <w:pStyle w:val="MyTable"/>
+            </w:pPr>
+            <w:r>
+              <w:t>Date</w:t>
+            </w:r>
+          </w:p>
+        </w:tc>
+        <w:tc>
+          <w:tcPr>
+            <w:tcW w:w="1292" w:type="dxa"/>
+          </w:tcPr>
+          <w:p>
+            <w:pPr>
+              <w:pStyle w:val="MyTable"/>
+            </w:pPr>
+            <w:r>
+              <w:t>Nhỏ hơn năm hiện tại</w:t>
+            </w:r>
+          </w:p>
+        </w:tc>
+        <w:tc>
+          <w:tcPr>
+            <w:tcW w:w="1417" w:type="dxa"/>
+          </w:tcPr>
+          <w:p>
+            <w:pPr>
+              <w:pStyle w:val="MyTable"/>
+            </w:pPr>
+            <w:r>
+              <w:t>Check constrant</w:t>
+            </w:r>
+          </w:p>
+        </w:tc>
+        <w:tc>
+          <w:tcPr>
+            <w:tcW w:w="1508" w:type="dxa"/>
+          </w:tcPr>
+          <w:p>
+            <w:pPr>
+              <w:pStyle w:val="MyTable"/>
+            </w:pPr>
+            <w:r>
+              <w:t>Ngày sản xuất thiết bị</w:t>
+            </w:r>
+          </w:p>
+        </w:tc>
+      </w:tr>
+      <w:tr>
+        <w:tc>
+          <w:tcPr>
+            <w:tcW w:w="1118" w:type="dxa"/>
+          </w:tcPr>
+          <w:p>
+            <w:pPr>
+              <w:pStyle w:val="MyTable"/>
+            </w:pPr>
+            <w:r>
+              <w:t>5</w:t>
+            </w:r>
+          </w:p>
+        </w:tc>
+        <w:tc>
+          <w:tcPr>
+            <w:tcW w:w="1881" w:type="dxa"/>
+          </w:tcPr>
+          <w:p>
+            <w:pPr>
+              <w:pStyle w:val="MyTable"/>
+            </w:pPr>
+            <w:r>
+              <w:t>NhaSanXuat</w:t>
+            </w:r>
+          </w:p>
+        </w:tc>
+        <w:tc>
+          <w:tcPr>
+            <w:tcW w:w="1332" w:type="dxa"/>
+          </w:tcPr>
+          <w:p>
+            <w:pPr>
+              <w:pStyle w:val="MyTable"/>
+            </w:pPr>
+            <w:r>
+              <w:t>Nvarchar</w:t>
+            </w:r>
+          </w:p>
+        </w:tc>
+        <w:tc>
+          <w:tcPr>
+            <w:tcW w:w="1292" w:type="dxa"/>
+          </w:tcPr>
+          <w:p>
+            <w:pPr>
+              <w:pStyle w:val="MyTable"/>
+            </w:pPr>
+            <w:r>
+              <w:t>1</w:t>
+            </w:r>
+            <w:r>
+              <w:t>0</w:t>
+            </w:r>
+            <w:r>
+              <w:t>0</w:t>
+            </w:r>
+          </w:p>
+        </w:tc>
+        <w:tc>
+          <w:tcPr>
+            <w:tcW w:w="1417" w:type="dxa"/>
+          </w:tcPr>
+          <w:p>
+            <w:pPr>
+              <w:pStyle w:val="MyTable"/>
+            </w:pPr>
+            <w:bookmarkStart w:id="0" w:name="_GoBack"/>
+            <w:bookmarkEnd w:id="0"/>
+          </w:p>
+        </w:tc>
+        <w:tc>
+          <w:tcPr>
+            <w:tcW w:w="1508" w:type="dxa"/>
+          </w:tcPr>
+          <w:p>
+            <w:pPr>
+              <w:pStyle w:val="MyTable"/>
+            </w:pPr>
+            <w:r>
+              <w:t>Nhà sản xuất thiết bị đó</w:t>
+            </w:r>
+          </w:p>
+        </w:tc>
+      </w:tr>
+      <w:tr>
+        <w:tc>
+          <w:tcPr>
+            <w:tcW w:w="1118" w:type="dxa"/>
+          </w:tcPr>
+          <w:p>
+            <w:pPr>
+              <w:pStyle w:val="MyTable"/>
+            </w:pPr>
+            <w:r>
+              <w:t>6</w:t>
+            </w:r>
+          </w:p>
+        </w:tc>
+        <w:tc>
+          <w:tcPr>
+            <w:tcW w:w="1881" w:type="dxa"/>
+          </w:tcPr>
+          <w:p>
+            <w:pPr>
+              <w:pStyle w:val="MyTable"/>
+            </w:pPr>
+            <w:r>
+              <w:t>NgayBaoHanh</w:t>
+            </w:r>
+          </w:p>
+        </w:tc>
+        <w:tc>
+          <w:tcPr>
+            <w:tcW w:w="1332" w:type="dxa"/>
+          </w:tcPr>
+          <w:p>
+            <w:pPr>
+              <w:pStyle w:val="MyTable"/>
+            </w:pPr>
+            <w:r>
+              <w:t>Date</w:t>
+            </w:r>
+          </w:p>
+        </w:tc>
+        <w:tc>
+          <w:tcPr>
+            <w:tcW w:w="1292" w:type="dxa"/>
+          </w:tcPr>
+          <w:p>
+            <w:pPr>
+              <w:pStyle w:val="MyTable"/>
+            </w:pPr>
+            <w:r>
+              <w:t xml:space="preserve">Lớn hơn NgaySanXuat </w:t>
+            </w:r>
+          </w:p>
+        </w:tc>
+        <w:tc>
+          <w:tcPr>
+            <w:tcW w:w="1417" w:type="dxa"/>
+          </w:tcPr>
+          <w:p>
+            <w:pPr>
+              <w:pStyle w:val="MyTable"/>
+            </w:pPr>
+            <w:r>
+              <w:t>Check constraint</w:t>
+            </w:r>
+          </w:p>
+        </w:tc>
+        <w:tc>
+          <w:tcPr>
+            <w:tcW w:w="1508" w:type="dxa"/>
+          </w:tcPr>
+          <w:p>
+            <w:pPr>
+              <w:pStyle w:val="MyTable"/>
+            </w:pPr>
+            <w:r>
+              <w:t>Ngày bảo hành của thiết bị</w:t>
+            </w:r>
+          </w:p>
+        </w:tc>
+      </w:tr>
+      <w:tr>
+        <w:tc>
+          <w:tcPr>
+            <w:tcW w:w="1118" w:type="dxa"/>
+          </w:tcPr>
+          <w:p>
+            <w:pPr>
+              <w:pStyle w:val="MyTable"/>
+            </w:pPr>
+            <w:r>
+              <w:t>7</w:t>
+            </w:r>
+          </w:p>
+        </w:tc>
+        <w:tc>
+          <w:tcPr>
+            <w:tcW w:w="1881" w:type="dxa"/>
+          </w:tcPr>
+          <w:p>
+            <w:pPr>
+              <w:pStyle w:val="MyTable"/>
+            </w:pPr>
+            <w:r>
+              <w:t>GhiChu</w:t>
+            </w:r>
+          </w:p>
+        </w:tc>
+        <w:tc>
+          <w:tcPr>
+            <w:tcW w:w="1332" w:type="dxa"/>
+          </w:tcPr>
+          <w:p>
+            <w:pPr>
+              <w:pStyle w:val="MyTable"/>
+            </w:pPr>
+            <w:r>
+              <w:t>Nvarchar</w:t>
+            </w:r>
+          </w:p>
+        </w:tc>
+        <w:tc>
+          <w:tcPr>
+            <w:tcW w:w="1292" w:type="dxa"/>
+          </w:tcPr>
+          <w:p>
+            <w:pPr>
+              <w:pStyle w:val="MyTable"/>
+            </w:pPr>
+            <w:r>
+              <w:t>200</w:t>
+            </w:r>
+          </w:p>
+        </w:tc>
+        <w:tc>
+          <w:tcPr>
+            <w:tcW w:w="1417" w:type="dxa"/>
+          </w:tcPr>
+          <w:p>
+            <w:pPr>
+              <w:pStyle w:val="MyTable"/>
+            </w:pPr>
+          </w:p>
+        </w:tc>
+        <w:tc>
+          <w:tcPr>
+            <w:tcW w:w="1508" w:type="dxa"/>
+          </w:tcPr>
+          <w:p>
+            <w:pPr>
+              <w:pStyle w:val="MyTable"/>
+            </w:pPr>
+            <w:r>
+              <w:t>Ghi chú thiết bị</w:t>
+            </w:r>
+          </w:p>
+        </w:tc>
+      </w:tr>
+      <w:tr>
+        <w:tc>
+          <w:tcPr>
+            <w:tcW w:w="1118" w:type="dxa"/>
+          </w:tcPr>
+          <w:p>
+            <w:pPr>
+              <w:pStyle w:val="MyTable"/>
+            </w:pPr>
+            <w:r>
+              <w:t>8</w:t>
+            </w:r>
+          </w:p>
+        </w:tc>
+        <w:tc>
+          <w:tcPr>
+            <w:tcW w:w="1881" w:type="dxa"/>
+          </w:tcPr>
+          <w:p>
+            <w:pPr>
+              <w:pStyle w:val="MyTable"/>
+            </w:pPr>
+            <w:r>
+              <w:t>GanCoDinh</w:t>
+            </w:r>
+          </w:p>
+        </w:tc>
+        <w:tc>
+          <w:tcPr>
+            <w:tcW w:w="1332" w:type="dxa"/>
+          </w:tcPr>
+          <w:p>
+            <w:pPr>
+              <w:pStyle w:val="MyTable"/>
+            </w:pPr>
+            <w:r>
+              <w:t>Boolean</w:t>
+            </w:r>
+          </w:p>
+        </w:tc>
+        <w:tc>
+          <w:tcPr>
+            <w:tcW w:w="1292" w:type="dxa"/>
+          </w:tcPr>
+          <w:p>
+            <w:pPr>
+              <w:pStyle w:val="MyTable"/>
+            </w:pPr>
+            <w:r>
+              <w:t>0 or 1</w:t>
+            </w:r>
+          </w:p>
+        </w:tc>
+        <w:tc>
+          <w:tcPr>
+            <w:tcW w:w="1417" w:type="dxa"/>
+          </w:tcPr>
+          <w:p>
+            <w:pPr>
+              <w:pStyle w:val="MyTable"/>
+            </w:pPr>
+          </w:p>
+        </w:tc>
+        <w:tc>
+          <w:tcPr>
+            <w:tcW w:w="1508" w:type="dxa"/>
+          </w:tcPr>
+          <w:p>
+            <w:pPr>
+              <w:pStyle w:val="MyTable"/>
+            </w:pPr>
+            <w:r>
+              <w:t>Thiết bị được gắn cố định hay di động?</w:t>
+            </w:r>
+          </w:p>
+        </w:tc>
+      </w:tr>
+      <w:tr>
+        <w:tc>
+          <w:tcPr>
+            <w:tcW w:w="1118" w:type="dxa"/>
+          </w:tcPr>
+          <w:p>
+            <w:pPr>
+              <w:pStyle w:val="MyTable"/>
+            </w:pPr>
+            <w:r>
+              <w:t>9</w:t>
+            </w:r>
+          </w:p>
+        </w:tc>
+        <w:tc>
+          <w:tcPr>
+            <w:tcW w:w="1881" w:type="dxa"/>
+          </w:tcPr>
+          <w:p>
+            <w:pPr>
+              <w:pStyle w:val="MyTable"/>
+            </w:pPr>
+            <w:r>
+              <w:t>ThoiGianSuaChuaGanNhat</w:t>
+            </w:r>
+          </w:p>
+        </w:tc>
+        <w:tc>
+          <w:tcPr>
+            <w:tcW w:w="1332" w:type="dxa"/>
+          </w:tcPr>
+          <w:p>
+            <w:pPr>
+              <w:pStyle w:val="MyTable"/>
+            </w:pPr>
+            <w:r>
+              <w:t>Date</w:t>
+            </w:r>
+          </w:p>
+        </w:tc>
+        <w:tc>
+          <w:tcPr>
+            <w:tcW w:w="1292" w:type="dxa"/>
+          </w:tcPr>
+          <w:p>
+            <w:pPr>
+              <w:pStyle w:val="MyTable"/>
+            </w:pPr>
+            <w:r>
+              <w:t>Nhỏ hơn năm hiện tại</w:t>
+            </w:r>
+          </w:p>
+        </w:tc>
+        <w:tc>
+          <w:tcPr>
+            <w:tcW w:w="1417" w:type="dxa"/>
+          </w:tcPr>
+          <w:p>
+            <w:pPr>
+              <w:pStyle w:val="MyTable"/>
+            </w:pPr>
+            <w:r>
+              <w:t>Check constraint</w:t>
+            </w:r>
+          </w:p>
+        </w:tc>
+        <w:tc>
+          <w:tcPr>
+            <w:tcW w:w="1508" w:type="dxa"/>
+          </w:tcPr>
+          <w:p>
+            <w:pPr>
+              <w:pStyle w:val="MyTable"/>
+            </w:pPr>
+            <w:r>
+              <w:t>Thời gian sửa chữa gần nhất</w:t>
+            </w:r>
+          </w:p>
+        </w:tc>
+      </w:tr>
+    </w:tbl>
+    <w:p/>
+    <w:tbl>
+      <w:tblPr>
+        <w:tblStyle w:val="LiBang"/>
+        <w:tblW w:w="0" w:type="auto"/>
+        <w:tblInd w:w="468" w:type="dxa"/>
+        <w:tblLook w:val="04A0" w:firstRow="1" w:lastRow="0" w:firstColumn="1" w:lastColumn="0" w:noHBand="0" w:noVBand="1"/>
+      </w:tblPr>
+      <w:tblGrid>
+        <w:gridCol w:w="1587"/>
+        <w:gridCol w:w="1787"/>
+        <w:gridCol w:w="1474"/>
+        <w:gridCol w:w="1445"/>
+        <w:gridCol w:w="1512"/>
+        <w:gridCol w:w="1303"/>
+      </w:tblGrid>
       <w:tr>
         <w:tc>
           <w:tcPr>
             <w:tcW w:w="1689" w:type="dxa"/>
-          </w:tcPr>
-          <w:p>
-            <w:pPr>
-              <w:pStyle w:val="MyTable"/>
-            </w:pPr>
-            <w:r>
+            <w:shd w:val="clear" w:color="auto" w:fill="7F7F7F" w:themeFill="text1" w:themeFillTint="80"/>
+          </w:tcPr>
+          <w:p>
+            <w:pPr>
+              <w:pStyle w:val="MyTable"/>
+            </w:pPr>
+            <w:r>
+              <w:t>Mã số</w:t>
+            </w:r>
+          </w:p>
+        </w:tc>
+        <w:tc>
+          <w:tcPr>
+            <w:tcW w:w="7419" w:type="dxa"/>
+            <w:gridSpan w:val="5"/>
+            <w:shd w:val="clear" w:color="auto" w:fill="7F7F7F" w:themeFill="text1" w:themeFillTint="80"/>
+          </w:tcPr>
+          <w:p>
+            <w:pPr>
+              <w:pStyle w:val="MyTable"/>
+            </w:pPr>
+            <w:r>
+              <w:t>TblPhongHoc</w:t>
+            </w:r>
+          </w:p>
+        </w:tc>
+      </w:tr>
+      <w:tr>
+        <w:tc>
+          <w:tcPr>
+            <w:tcW w:w="1689" w:type="dxa"/>
+            <w:shd w:val="clear" w:color="auto" w:fill="7F7F7F" w:themeFill="text1" w:themeFillTint="80"/>
+          </w:tcPr>
+          <w:p>
+            <w:pPr>
+              <w:pStyle w:val="MyTable"/>
+            </w:pPr>
+            <w:r>
+              <w:t>Tham chiếu</w:t>
+            </w:r>
+          </w:p>
+        </w:tc>
+        <w:tc>
+          <w:tcPr>
+            <w:tcW w:w="7419" w:type="dxa"/>
+            <w:gridSpan w:val="5"/>
+            <w:shd w:val="clear" w:color="auto" w:fill="7F7F7F" w:themeFill="text1" w:themeFillTint="80"/>
+          </w:tcPr>
+          <w:p>
+            <w:pPr>
+              <w:pStyle w:val="MyTable"/>
+            </w:pPr>
+            <w:r>
+              <w:t>[2]-[TT03], [PH20], [PH21], [PH22], [PH23]</w:t>
+            </w:r>
+          </w:p>
+        </w:tc>
+      </w:tr>
+      <w:tr>
+        <w:tc>
+          <w:tcPr>
+            <w:tcW w:w="1689" w:type="dxa"/>
+            <w:shd w:val="clear" w:color="auto" w:fill="7F7F7F" w:themeFill="text1" w:themeFillTint="80"/>
+          </w:tcPr>
+          <w:p>
+            <w:pPr>
+              <w:pStyle w:val="MyTable"/>
+            </w:pPr>
+            <w:r>
+              <w:t>Tên bảng</w:t>
+            </w:r>
+          </w:p>
+        </w:tc>
+        <w:tc>
+          <w:tcPr>
+            <w:tcW w:w="7419" w:type="dxa"/>
+            <w:gridSpan w:val="5"/>
+            <w:shd w:val="clear" w:color="auto" w:fill="7F7F7F" w:themeFill="text1" w:themeFillTint="80"/>
+          </w:tcPr>
+          <w:p>
+            <w:pPr>
+              <w:pStyle w:val="MyTable"/>
+            </w:pPr>
+            <w:r>
+              <w:t>ThietBi</w:t>
+            </w:r>
+          </w:p>
+        </w:tc>
+      </w:tr>
+      <w:tr>
+        <w:tc>
+          <w:tcPr>
+            <w:tcW w:w="9108" w:type="dxa"/>
+            <w:gridSpan w:val="6"/>
+            <w:shd w:val="clear" w:color="auto" w:fill="DDD9C3" w:themeFill="background2" w:themeFillShade="E6"/>
+          </w:tcPr>
+          <w:p>
+            <w:pPr>
+              <w:pStyle w:val="MyTable"/>
+            </w:pPr>
+            <w:r>
+              <w:t>Danh sách các cột</w:t>
+            </w:r>
+          </w:p>
+        </w:tc>
+      </w:tr>
+      <w:tr>
+        <w:tc>
+          <w:tcPr>
+            <w:tcW w:w="1689" w:type="dxa"/>
+            <w:shd w:val="clear" w:color="auto" w:fill="7F7F7F" w:themeFill="text1" w:themeFillTint="80"/>
+          </w:tcPr>
+          <w:p>
+            <w:pPr>
+              <w:pStyle w:val="MyTable"/>
+            </w:pPr>
+            <w:r>
+              <w:t>STT</w:t>
+            </w:r>
+          </w:p>
+        </w:tc>
+        <w:tc>
+          <w:tcPr>
+            <w:tcW w:w="1475" w:type="dxa"/>
+            <w:shd w:val="clear" w:color="auto" w:fill="7F7F7F" w:themeFill="text1" w:themeFillTint="80"/>
+          </w:tcPr>
+          <w:p>
+            <w:pPr>
+              <w:pStyle w:val="MyTable"/>
+            </w:pPr>
+            <w:r>
+              <w:t>Tên cột</w:t>
+            </w:r>
+          </w:p>
+        </w:tc>
+        <w:tc>
+          <w:tcPr>
+            <w:tcW w:w="1504" w:type="dxa"/>
+            <w:shd w:val="clear" w:color="auto" w:fill="7F7F7F" w:themeFill="text1" w:themeFillTint="80"/>
+          </w:tcPr>
+          <w:p>
+            <w:pPr>
+              <w:pStyle w:val="MyTable"/>
+            </w:pPr>
+            <w:r>
+              <w:t>Kiểu dữ liệu</w:t>
+            </w:r>
+          </w:p>
+        </w:tc>
+        <w:tc>
+          <w:tcPr>
+            <w:tcW w:w="1528" w:type="dxa"/>
+            <w:shd w:val="clear" w:color="auto" w:fill="7F7F7F" w:themeFill="text1" w:themeFillTint="80"/>
+          </w:tcPr>
+          <w:p>
+            <w:pPr>
+              <w:pStyle w:val="MyTable"/>
+            </w:pPr>
+            <w:r>
+              <w:t>Phạm vi</w:t>
+            </w:r>
+          </w:p>
+        </w:tc>
+        <w:tc>
+          <w:tcPr>
+            <w:tcW w:w="1550" w:type="dxa"/>
+            <w:shd w:val="clear" w:color="auto" w:fill="7F7F7F" w:themeFill="text1" w:themeFillTint="80"/>
+          </w:tcPr>
+          <w:p>
+            <w:pPr>
+              <w:pStyle w:val="MyTable"/>
+            </w:pPr>
+            <w:r>
+              <w:t>Thuộc tính</w:t>
+            </w:r>
+          </w:p>
+        </w:tc>
+        <w:tc>
+          <w:tcPr>
+            <w:tcW w:w="1362" w:type="dxa"/>
+            <w:shd w:val="clear" w:color="auto" w:fill="7F7F7F" w:themeFill="text1" w:themeFillTint="80"/>
+          </w:tcPr>
+          <w:p>
+            <w:pPr>
+              <w:pStyle w:val="MyTable"/>
+            </w:pPr>
+            <w:r>
+              <w:t>Ghi chú</w:t>
+            </w:r>
+          </w:p>
+        </w:tc>
+      </w:tr>
+      <w:tr>
+        <w:tc>
+          <w:tcPr>
+            <w:tcW w:w="1689" w:type="dxa"/>
+          </w:tcPr>
+          <w:p>
+            <w:pPr>
+              <w:pStyle w:val="MyTable"/>
+            </w:pPr>
+            <w:r>
+              <w:t>1</w:t>
+            </w:r>
+          </w:p>
+        </w:tc>
+        <w:tc>
+          <w:tcPr>
+            <w:tcW w:w="1475" w:type="dxa"/>
+          </w:tcPr>
+          <w:p>
+            <w:pPr>
+              <w:pStyle w:val="MyTable"/>
+            </w:pPr>
+            <w:r>
+              <w:t>MaThietBi</w:t>
+            </w:r>
+          </w:p>
+        </w:tc>
+        <w:tc>
+          <w:tcPr>
+            <w:tcW w:w="1504" w:type="dxa"/>
+          </w:tcPr>
+          <w:p>
+            <w:pPr>
+              <w:pStyle w:val="MyTable"/>
+            </w:pPr>
+            <w:r>
+              <w:t>int</w:t>
+            </w:r>
+          </w:p>
+        </w:tc>
+        <w:tc>
+          <w:tcPr>
+            <w:tcW w:w="1528" w:type="dxa"/>
+          </w:tcPr>
+          <w:p>
+            <w:pPr>
+              <w:pStyle w:val="MyTable"/>
+            </w:pPr>
+            <w:r>
+              <w:t>int</w:t>
+            </w:r>
+          </w:p>
+        </w:tc>
+        <w:tc>
+          <w:tcPr>
+            <w:tcW w:w="1550" w:type="dxa"/>
+          </w:tcPr>
+          <w:p>
+            <w:pPr>
+              <w:pStyle w:val="MyTable"/>
+            </w:pPr>
+            <w:r>
+              <w:t>Khóa chính</w:t>
+            </w:r>
+          </w:p>
+        </w:tc>
+        <w:tc>
+          <w:tcPr>
+            <w:tcW w:w="1362" w:type="dxa"/>
+          </w:tcPr>
+          <w:p>
+            <w:pPr>
+              <w:pStyle w:val="MyTable"/>
+            </w:pPr>
+            <w:r>
+              <w:t>Mã thiết bị xác định duy nhất một thiết bị</w:t>
+            </w:r>
+          </w:p>
+        </w:tc>
+      </w:tr>
+      <w:tr>
+        <w:tc>
+          <w:tcPr>
+            <w:tcW w:w="1689" w:type="dxa"/>
+          </w:tcPr>
+          <w:p>
+            <w:pPr>
+              <w:pStyle w:val="MyTable"/>
+            </w:pPr>
+            <w:r>
+              <w:t>2</w:t>
+            </w:r>
+          </w:p>
+        </w:tc>
+        <w:tc>
+          <w:tcPr>
+            <w:tcW w:w="1475" w:type="dxa"/>
+          </w:tcPr>
+          <w:p>
+            <w:pPr>
+              <w:pStyle w:val="MyTable"/>
+            </w:pPr>
+            <w:r>
+              <w:t>TenThietBi</w:t>
+            </w:r>
+          </w:p>
+        </w:tc>
+        <w:tc>
+          <w:tcPr>
+            <w:tcW w:w="1504" w:type="dxa"/>
+          </w:tcPr>
+          <w:p>
+            <w:pPr>
+              <w:pStyle w:val="MyTable"/>
+            </w:pPr>
+            <w:r>
+              <w:t>nvarchar</w:t>
+            </w:r>
+          </w:p>
+        </w:tc>
+        <w:tc>
+          <w:tcPr>
+            <w:tcW w:w="1528" w:type="dxa"/>
+          </w:tcPr>
+          <w:p>
+            <w:pPr>
+              <w:pStyle w:val="MyTable"/>
+            </w:pPr>
+            <w:r>
+              <w:t>150</w:t>
+            </w:r>
+          </w:p>
+        </w:tc>
+        <w:tc>
+          <w:tcPr>
+            <w:tcW w:w="1550" w:type="dxa"/>
+          </w:tcPr>
+          <w:p>
+            <w:pPr>
+              <w:pStyle w:val="MyTable"/>
+            </w:pPr>
+            <w:r>
+              <w:t xml:space="preserve">Đánh chỉ </w:t>
+            </w:r>
+            <w:r>
+              <w:lastRenderedPageBreak/>
+              <w:t>mục</w:t>
+            </w:r>
+          </w:p>
+        </w:tc>
+        <w:tc>
+          <w:tcPr>
+            <w:tcW w:w="1362" w:type="dxa"/>
+          </w:tcPr>
+          <w:p>
+            <w:pPr>
+              <w:pStyle w:val="MyTable"/>
+            </w:pPr>
+            <w:r>
+              <w:lastRenderedPageBreak/>
+              <w:t xml:space="preserve">Tên của </w:t>
+            </w:r>
+            <w:r>
+              <w:lastRenderedPageBreak/>
+              <w:t>thiết bị</w:t>
+            </w:r>
+          </w:p>
+        </w:tc>
+      </w:tr>
+      <w:tr>
+        <w:tc>
+          <w:tcPr>
+            <w:tcW w:w="1689" w:type="dxa"/>
+          </w:tcPr>
+          <w:p>
+            <w:pPr>
+              <w:pStyle w:val="MyTable"/>
+            </w:pPr>
+            <w:r>
+              <w:lastRenderedPageBreak/>
               <w:t>3</w:t>
             </w:r>
           </w:p>
@@ -1429,7 +3379,7 @@
               <w:pStyle w:val="MyTable"/>
             </w:pPr>
             <w:r>
-              <w:t xml:space="preserve">NgaySinh </w:t>
+              <w:t>TrangThai</w:t>
             </w:r>
           </w:p>
         </w:tc>
@@ -1442,10 +3392,7 @@
               <w:pStyle w:val="MyTable"/>
             </w:pPr>
             <w:r>
-              <w:t>D</w:t>
-            </w:r>
-            <w:r>
-              <w:t>ate</w:t>
+              <w:t>Char</w:t>
             </w:r>
           </w:p>
         </w:tc>
@@ -1458,13 +3405,13 @@
               <w:pStyle w:val="MyTable"/>
             </w:pPr>
             <w:r>
-              <w:t>Trên 18 tuổi</w:t>
-            </w:r>
-          </w:p>
-        </w:tc>
-        <w:tc>
-          <w:tcPr>
-            <w:tcW w:w="734" w:type="dxa"/>
+              <w:t>1</w:t>
+            </w:r>
+          </w:p>
+        </w:tc>
+        <w:tc>
+          <w:tcPr>
+            <w:tcW w:w="1550" w:type="dxa"/>
           </w:tcPr>
           <w:p>
             <w:pPr>
@@ -1477,14 +3424,14 @@
         </w:tc>
         <w:tc>
           <w:tcPr>
-            <w:tcW w:w="2178" w:type="dxa"/>
-          </w:tcPr>
-          <w:p>
-            <w:pPr>
-              <w:pStyle w:val="MyTable"/>
-            </w:pPr>
-            <w:r>
-              <w:t>Ngày sinh giảng viên</w:t>
+            <w:tcW w:w="1362" w:type="dxa"/>
+          </w:tcPr>
+          <w:p>
+            <w:pPr>
+              <w:pStyle w:val="MyTable"/>
+            </w:pPr>
+            <w:r>
+              <w:t>Trạng thái sử dụng của thiết bị</w:t>
             </w:r>
           </w:p>
         </w:tc>
@@ -1512,7 +3459,7 @@
               <w:pStyle w:val="MyTable"/>
             </w:pPr>
             <w:r>
-              <w:t>Email</w:t>
+              <w:t>NgaySanXuat</w:t>
             </w:r>
           </w:p>
         </w:tc>
@@ -1525,10 +3472,7 @@
               <w:pStyle w:val="MyTable"/>
             </w:pPr>
             <w:r>
-              <w:t>V</w:t>
-            </w:r>
-            <w:r>
-              <w:t>archar</w:t>
+              <w:t>Date</w:t>
             </w:r>
           </w:p>
         </w:tc>
@@ -1541,50 +3485,1533 @@
               <w:pStyle w:val="MyTable"/>
             </w:pPr>
             <w:r>
-              <w:t>100</w:t>
-            </w:r>
-          </w:p>
-        </w:tc>
-        <w:tc>
-          <w:tcPr>
-            <w:tcW w:w="734" w:type="dxa"/>
-          </w:tcPr>
-          <w:p>
-            <w:pPr>
-              <w:pStyle w:val="MyTable"/>
-            </w:pPr>
-            <w:r>
-              <w:t xml:space="preserve">Check </w:t>
-            </w:r>
+              <w:t>Nhỏ hơn năm hiện tại</w:t>
+            </w:r>
+          </w:p>
+        </w:tc>
+        <w:tc>
+          <w:tcPr>
+            <w:tcW w:w="1550" w:type="dxa"/>
+          </w:tcPr>
+          <w:p>
+            <w:pPr>
+              <w:pStyle w:val="MyTable"/>
+            </w:pPr>
+            <w:r>
+              <w:t>Check constrant</w:t>
+            </w:r>
+          </w:p>
+        </w:tc>
+        <w:tc>
+          <w:tcPr>
+            <w:tcW w:w="1362" w:type="dxa"/>
+          </w:tcPr>
+          <w:p>
+            <w:pPr>
+              <w:pStyle w:val="MyTable"/>
+            </w:pPr>
+            <w:r>
+              <w:t>Ngày sản xuất thiết bị</w:t>
+            </w:r>
+          </w:p>
+        </w:tc>
+      </w:tr>
+      <w:tr>
+        <w:tc>
+          <w:tcPr>
+            <w:tcW w:w="1689" w:type="dxa"/>
+          </w:tcPr>
+          <w:p>
+            <w:pPr>
+              <w:pStyle w:val="MyTable"/>
+            </w:pPr>
+            <w:r>
+              <w:t>5</w:t>
+            </w:r>
+          </w:p>
+        </w:tc>
+        <w:tc>
+          <w:tcPr>
+            <w:tcW w:w="1475" w:type="dxa"/>
+          </w:tcPr>
+          <w:p>
+            <w:pPr>
+              <w:pStyle w:val="MyTable"/>
+            </w:pPr>
+            <w:r>
+              <w:t>NhaSanXuat</w:t>
+            </w:r>
+          </w:p>
+        </w:tc>
+        <w:tc>
+          <w:tcPr>
+            <w:tcW w:w="1504" w:type="dxa"/>
+          </w:tcPr>
+          <w:p>
+            <w:pPr>
+              <w:pStyle w:val="MyTable"/>
+            </w:pPr>
+            <w:r>
+              <w:t>Nvarchar</w:t>
+            </w:r>
+          </w:p>
+        </w:tc>
+        <w:tc>
+          <w:tcPr>
+            <w:tcW w:w="1528" w:type="dxa"/>
+          </w:tcPr>
+          <w:p>
+            <w:pPr>
+              <w:pStyle w:val="MyTable"/>
+            </w:pPr>
+            <w:r>
+              <w:t>150</w:t>
+            </w:r>
+          </w:p>
+        </w:tc>
+        <w:tc>
+          <w:tcPr>
+            <w:tcW w:w="1550" w:type="dxa"/>
+          </w:tcPr>
+          <w:p>
+            <w:pPr>
+              <w:pStyle w:val="MyTable"/>
+            </w:pPr>
+          </w:p>
+        </w:tc>
+        <w:tc>
+          <w:tcPr>
+            <w:tcW w:w="1362" w:type="dxa"/>
+          </w:tcPr>
+          <w:p>
+            <w:pPr>
+              <w:pStyle w:val="MyTable"/>
+            </w:pPr>
+            <w:r>
+              <w:t>Nhà sản xuất thiết bị đó</w:t>
+            </w:r>
+          </w:p>
+        </w:tc>
+      </w:tr>
+    </w:tbl>
+    <w:p/>
+    <w:p>
+      <w:pPr>
+        <w:pStyle w:val="MyTitle"/>
+        <w:numPr>
+          <w:ilvl w:val="0"/>
+          <w:numId w:val="0"/>
+        </w:numPr>
+        <w:ind w:left="720"/>
+      </w:pPr>
+      <w:r>
+        <w:br/>
+      </w:r>
+    </w:p>
+    <w:tbl>
+      <w:tblPr>
+        <w:tblStyle w:val="LiBang"/>
+        <w:tblW w:w="10350" w:type="dxa"/>
+        <w:tblInd w:w="-162" w:type="dxa"/>
+        <w:tblLayout w:type="fixed"/>
+        <w:tblLook w:val="04A0" w:firstRow="1" w:lastRow="0" w:firstColumn="1" w:lastColumn="0" w:noHBand="0" w:noVBand="1"/>
+      </w:tblPr>
+      <w:tblGrid>
+        <w:gridCol w:w="1748"/>
+        <w:gridCol w:w="1881"/>
+        <w:gridCol w:w="1332"/>
+        <w:gridCol w:w="1292"/>
+        <w:gridCol w:w="1417"/>
+        <w:gridCol w:w="2680"/>
+      </w:tblGrid>
+      <w:tr>
+        <w:tc>
+          <w:tcPr>
+            <w:tcW w:w="1748" w:type="dxa"/>
+            <w:shd w:val="clear" w:color="auto" w:fill="7F7F7F" w:themeFill="text1" w:themeFillTint="80"/>
+          </w:tcPr>
+          <w:p>
+            <w:pPr>
+              <w:pStyle w:val="MyTable"/>
+            </w:pPr>
+            <w:r>
+              <w:t>Mã số</w:t>
+            </w:r>
+          </w:p>
+        </w:tc>
+        <w:tc>
+          <w:tcPr>
+            <w:tcW w:w="8602" w:type="dxa"/>
+            <w:gridSpan w:val="5"/>
+            <w:shd w:val="clear" w:color="auto" w:fill="7F7F7F" w:themeFill="text1" w:themeFillTint="80"/>
+          </w:tcPr>
+          <w:p>
+            <w:pPr>
+              <w:pStyle w:val="MyTable"/>
+            </w:pPr>
+            <w:r>
+              <w:t>TblSapXepPhong</w:t>
+            </w:r>
+          </w:p>
+        </w:tc>
+      </w:tr>
+      <w:tr>
+        <w:tc>
+          <w:tcPr>
+            <w:tcW w:w="1748" w:type="dxa"/>
+            <w:shd w:val="clear" w:color="auto" w:fill="7F7F7F" w:themeFill="text1" w:themeFillTint="80"/>
+          </w:tcPr>
+          <w:p>
+            <w:pPr>
+              <w:pStyle w:val="MyTable"/>
+            </w:pPr>
+            <w:r>
+              <w:t>Tham chiếu</w:t>
+            </w:r>
+          </w:p>
+        </w:tc>
+        <w:tc>
+          <w:tcPr>
+            <w:tcW w:w="8602" w:type="dxa"/>
+            <w:gridSpan w:val="5"/>
+            <w:shd w:val="clear" w:color="auto" w:fill="7F7F7F" w:themeFill="text1" w:themeFillTint="80"/>
+          </w:tcPr>
+          <w:p>
+            <w:pPr>
+              <w:pStyle w:val="MyTable"/>
+            </w:pPr>
+            <w:r>
+              <w:t>[2]-[KH03], [TT01], [TT03], [GV01], [GV02], [GV03], [PH20], [PH21], [PH22], [PH23]</w:t>
+            </w:r>
+          </w:p>
+        </w:tc>
+      </w:tr>
+      <w:tr>
+        <w:tc>
+          <w:tcPr>
+            <w:tcW w:w="1748" w:type="dxa"/>
+            <w:shd w:val="clear" w:color="auto" w:fill="7F7F7F" w:themeFill="text1" w:themeFillTint="80"/>
+          </w:tcPr>
+          <w:p>
+            <w:pPr>
+              <w:pStyle w:val="MyTable"/>
+            </w:pPr>
+            <w:r>
+              <w:t>Tên bảng</w:t>
+            </w:r>
+          </w:p>
+        </w:tc>
+        <w:tc>
+          <w:tcPr>
+            <w:tcW w:w="8602" w:type="dxa"/>
+            <w:gridSpan w:val="5"/>
+            <w:shd w:val="clear" w:color="auto" w:fill="7F7F7F" w:themeFill="text1" w:themeFillTint="80"/>
+          </w:tcPr>
+          <w:p>
+            <w:pPr>
+              <w:pStyle w:val="MyTable"/>
+            </w:pPr>
+            <w:r>
+              <w:t>GiangVien, PhongHoc, SuDung</w:t>
+            </w:r>
+          </w:p>
+        </w:tc>
+      </w:tr>
+      <w:tr>
+        <w:tc>
+          <w:tcPr>
+            <w:tcW w:w="10350" w:type="dxa"/>
+            <w:gridSpan w:val="6"/>
+            <w:shd w:val="clear" w:color="auto" w:fill="DDD9C3" w:themeFill="background2" w:themeFillShade="E6"/>
+          </w:tcPr>
+          <w:p>
+            <w:pPr>
+              <w:pStyle w:val="MyTable"/>
+            </w:pPr>
+            <w:r>
+              <w:t>Danh sách các cột</w:t>
+            </w:r>
+          </w:p>
+        </w:tc>
+      </w:tr>
+      <w:tr>
+        <w:tc>
+          <w:tcPr>
+            <w:tcW w:w="1748" w:type="dxa"/>
+            <w:shd w:val="clear" w:color="auto" w:fill="7F7F7F" w:themeFill="text1" w:themeFillTint="80"/>
+          </w:tcPr>
+          <w:p>
+            <w:pPr>
+              <w:pStyle w:val="MyTable"/>
+            </w:pPr>
+            <w:r>
+              <w:t>STT</w:t>
+            </w:r>
+          </w:p>
+        </w:tc>
+        <w:tc>
+          <w:tcPr>
+            <w:tcW w:w="1881" w:type="dxa"/>
+            <w:shd w:val="clear" w:color="auto" w:fill="7F7F7F" w:themeFill="text1" w:themeFillTint="80"/>
+          </w:tcPr>
+          <w:p>
+            <w:pPr>
+              <w:pStyle w:val="MyTable"/>
+            </w:pPr>
+            <w:r>
+              <w:t>Tên cột</w:t>
+            </w:r>
+          </w:p>
+        </w:tc>
+        <w:tc>
+          <w:tcPr>
+            <w:tcW w:w="1332" w:type="dxa"/>
+            <w:shd w:val="clear" w:color="auto" w:fill="7F7F7F" w:themeFill="text1" w:themeFillTint="80"/>
+          </w:tcPr>
+          <w:p>
+            <w:pPr>
+              <w:pStyle w:val="MyTable"/>
+            </w:pPr>
+            <w:r>
+              <w:t>Kiểu dữ liệu</w:t>
+            </w:r>
+          </w:p>
+        </w:tc>
+        <w:tc>
+          <w:tcPr>
+            <w:tcW w:w="1292" w:type="dxa"/>
+            <w:shd w:val="clear" w:color="auto" w:fill="7F7F7F" w:themeFill="text1" w:themeFillTint="80"/>
+          </w:tcPr>
+          <w:p>
+            <w:pPr>
+              <w:pStyle w:val="MyTable"/>
+            </w:pPr>
+            <w:r>
+              <w:t>Phạm vi</w:t>
+            </w:r>
+          </w:p>
+        </w:tc>
+        <w:tc>
+          <w:tcPr>
+            <w:tcW w:w="1417" w:type="dxa"/>
+            <w:shd w:val="clear" w:color="auto" w:fill="7F7F7F" w:themeFill="text1" w:themeFillTint="80"/>
+          </w:tcPr>
+          <w:p>
+            <w:pPr>
+              <w:pStyle w:val="MyTable"/>
+            </w:pPr>
+            <w:r>
+              <w:t>Thuộc tính</w:t>
+            </w:r>
+          </w:p>
+        </w:tc>
+        <w:tc>
+          <w:tcPr>
+            <w:tcW w:w="2680" w:type="dxa"/>
+            <w:shd w:val="clear" w:color="auto" w:fill="7F7F7F" w:themeFill="text1" w:themeFillTint="80"/>
+          </w:tcPr>
+          <w:p>
+            <w:pPr>
+              <w:pStyle w:val="MyTable"/>
+            </w:pPr>
+            <w:r>
+              <w:t>Ghi chú</w:t>
+            </w:r>
+          </w:p>
+        </w:tc>
+      </w:tr>
+      <w:tr>
+        <w:tc>
+          <w:tcPr>
+            <w:tcW w:w="1748" w:type="dxa"/>
+          </w:tcPr>
+          <w:p>
+            <w:pPr>
+              <w:pStyle w:val="MyTable"/>
+            </w:pPr>
+            <w:r>
+              <w:t>1</w:t>
+            </w:r>
+          </w:p>
+        </w:tc>
+        <w:tc>
+          <w:tcPr>
+            <w:tcW w:w="1881" w:type="dxa"/>
+          </w:tcPr>
+          <w:p>
+            <w:pPr>
+              <w:pStyle w:val="MyTable"/>
+            </w:pPr>
+            <w:r>
+              <w:t>MaGiangVien</w:t>
+            </w:r>
+          </w:p>
+        </w:tc>
+        <w:tc>
+          <w:tcPr>
+            <w:tcW w:w="1332" w:type="dxa"/>
+          </w:tcPr>
+          <w:p>
+            <w:pPr>
+              <w:pStyle w:val="MyTable"/>
+            </w:pPr>
+            <w:r>
+              <w:t>int</w:t>
+            </w:r>
+          </w:p>
+        </w:tc>
+        <w:tc>
+          <w:tcPr>
+            <w:tcW w:w="1292" w:type="dxa"/>
+          </w:tcPr>
+          <w:p>
+            <w:pPr>
+              <w:pStyle w:val="MyTable"/>
+            </w:pPr>
+            <w:r>
+              <w:t>int</w:t>
+            </w:r>
+          </w:p>
+        </w:tc>
+        <w:tc>
+          <w:tcPr>
+            <w:tcW w:w="1417" w:type="dxa"/>
+          </w:tcPr>
+          <w:p>
+            <w:pPr>
+              <w:pStyle w:val="MyTable"/>
+            </w:pPr>
+            <w:r>
+              <w:t>Khóa chính</w:t>
+            </w:r>
+          </w:p>
+        </w:tc>
+        <w:tc>
+          <w:tcPr>
+            <w:tcW w:w="2680" w:type="dxa"/>
+          </w:tcPr>
+          <w:p>
+            <w:pPr>
+              <w:pStyle w:val="MyTable"/>
+            </w:pPr>
+            <w:r>
+              <w:t>Mã giảng viên xác định duy nhất một giảng viên</w:t>
+            </w:r>
+          </w:p>
+        </w:tc>
+      </w:tr>
+      <w:tr>
+        <w:tc>
+          <w:tcPr>
+            <w:tcW w:w="1748" w:type="dxa"/>
+          </w:tcPr>
+          <w:p>
+            <w:pPr>
+              <w:pStyle w:val="MyTable"/>
+            </w:pPr>
+            <w:r>
+              <w:t>2</w:t>
+            </w:r>
+          </w:p>
+        </w:tc>
+        <w:tc>
+          <w:tcPr>
+            <w:tcW w:w="1881" w:type="dxa"/>
+          </w:tcPr>
+          <w:p>
+            <w:pPr>
+              <w:pStyle w:val="MyTable"/>
+            </w:pPr>
+            <w:r>
+              <w:t>MaPhong</w:t>
+            </w:r>
+          </w:p>
+        </w:tc>
+        <w:tc>
+          <w:tcPr>
+            <w:tcW w:w="1332" w:type="dxa"/>
+          </w:tcPr>
+          <w:p>
+            <w:pPr>
+              <w:pStyle w:val="MyTable"/>
+            </w:pPr>
+            <w:r>
+              <w:t>int</w:t>
+            </w:r>
+          </w:p>
+        </w:tc>
+        <w:tc>
+          <w:tcPr>
+            <w:tcW w:w="1292" w:type="dxa"/>
+          </w:tcPr>
+          <w:p>
+            <w:pPr>
+              <w:pStyle w:val="MyTable"/>
+            </w:pPr>
+            <w:r>
+              <w:t>int</w:t>
+            </w:r>
+          </w:p>
+        </w:tc>
+        <w:tc>
+          <w:tcPr>
+            <w:tcW w:w="1417" w:type="dxa"/>
+          </w:tcPr>
+          <w:p>
+            <w:pPr>
+              <w:pStyle w:val="MyTable"/>
+            </w:pPr>
+            <w:r>
+              <w:t>Khóa chính</w:t>
+            </w:r>
+          </w:p>
+        </w:tc>
+        <w:tc>
+          <w:tcPr>
+            <w:tcW w:w="2680" w:type="dxa"/>
+          </w:tcPr>
+          <w:p>
+            <w:pPr>
+              <w:pStyle w:val="MyTable"/>
+            </w:pPr>
+            <w:r>
+              <w:t>Mã phòng xác định duy nhất một phòng</w:t>
+            </w:r>
+          </w:p>
+        </w:tc>
+      </w:tr>
+      <w:tr>
+        <w:tc>
+          <w:tcPr>
+            <w:tcW w:w="1748" w:type="dxa"/>
+          </w:tcPr>
+          <w:p>
+            <w:pPr>
+              <w:pStyle w:val="MyTable"/>
+            </w:pPr>
+            <w:r>
+              <w:t>3</w:t>
+            </w:r>
+          </w:p>
+        </w:tc>
+        <w:tc>
+          <w:tcPr>
+            <w:tcW w:w="1881" w:type="dxa"/>
+          </w:tcPr>
+          <w:p>
+            <w:pPr>
+              <w:pStyle w:val="MyTable"/>
+            </w:pPr>
+            <w:r>
+              <w:t>TenGiangVien</w:t>
+            </w:r>
+          </w:p>
+        </w:tc>
+        <w:tc>
+          <w:tcPr>
+            <w:tcW w:w="1332" w:type="dxa"/>
+          </w:tcPr>
+          <w:p>
+            <w:pPr>
+              <w:pStyle w:val="MyTable"/>
+            </w:pPr>
+            <w:r>
+              <w:t>nvarchar</w:t>
+            </w:r>
+          </w:p>
+        </w:tc>
+        <w:tc>
+          <w:tcPr>
+            <w:tcW w:w="1292" w:type="dxa"/>
+          </w:tcPr>
+          <w:p>
+            <w:pPr>
+              <w:pStyle w:val="MyTable"/>
+            </w:pPr>
+            <w:r>
+              <w:t>50</w:t>
+            </w:r>
+          </w:p>
+        </w:tc>
+        <w:tc>
+          <w:tcPr>
+            <w:tcW w:w="1417" w:type="dxa"/>
+          </w:tcPr>
+          <w:p>
+            <w:pPr>
+              <w:pStyle w:val="MyTable"/>
+            </w:pPr>
+            <w:r>
+              <w:t>Đánh chỉ mục</w:t>
+            </w:r>
+          </w:p>
+        </w:tc>
+        <w:tc>
+          <w:tcPr>
+            <w:tcW w:w="2680" w:type="dxa"/>
+          </w:tcPr>
+          <w:p>
+            <w:pPr>
+              <w:pStyle w:val="MyTable"/>
+            </w:pPr>
+            <w:r>
+              <w:t>Tên của giảng viên</w:t>
+            </w:r>
+          </w:p>
+        </w:tc>
+      </w:tr>
+      <w:tr>
+        <w:tc>
+          <w:tcPr>
+            <w:tcW w:w="1748" w:type="dxa"/>
+          </w:tcPr>
+          <w:p>
+            <w:pPr>
+              <w:pStyle w:val="MyTable"/>
+            </w:pPr>
+            <w:r>
+              <w:t>4</w:t>
+            </w:r>
+          </w:p>
+        </w:tc>
+        <w:tc>
+          <w:tcPr>
+            <w:tcW w:w="1881" w:type="dxa"/>
+          </w:tcPr>
+          <w:p>
+            <w:pPr>
+              <w:pStyle w:val="MyTable"/>
+            </w:pPr>
+            <w:r>
+              <w:t>SoDienThoai</w:t>
+            </w:r>
+          </w:p>
+        </w:tc>
+        <w:tc>
+          <w:tcPr>
+            <w:tcW w:w="1332" w:type="dxa"/>
+          </w:tcPr>
+          <w:p>
+            <w:pPr>
+              <w:pStyle w:val="MyTable"/>
+            </w:pPr>
+            <w:r>
+              <w:t>int</w:t>
+            </w:r>
+          </w:p>
+        </w:tc>
+        <w:tc>
+          <w:tcPr>
+            <w:tcW w:w="1292" w:type="dxa"/>
+          </w:tcPr>
+          <w:p>
+            <w:pPr>
+              <w:pStyle w:val="MyTable"/>
+            </w:pPr>
+            <w:r>
+              <w:t>int</w:t>
+            </w:r>
+          </w:p>
+        </w:tc>
+        <w:tc>
+          <w:tcPr>
+            <w:tcW w:w="1417" w:type="dxa"/>
+          </w:tcPr>
+          <w:p>
+            <w:pPr>
+              <w:pStyle w:val="MyTable"/>
+            </w:pPr>
+          </w:p>
+        </w:tc>
+        <w:tc>
+          <w:tcPr>
+            <w:tcW w:w="2680" w:type="dxa"/>
+          </w:tcPr>
+          <w:p>
+            <w:pPr>
+              <w:pStyle w:val="MyTable"/>
+            </w:pPr>
+            <w:r>
+              <w:t>Số điện thoại của giảng viên</w:t>
+            </w:r>
+          </w:p>
+        </w:tc>
+      </w:tr>
+      <w:tr>
+        <w:trPr>
+          <w:trHeight w:val="1025"/>
+        </w:trPr>
+        <w:tc>
+          <w:tcPr>
+            <w:tcW w:w="1748" w:type="dxa"/>
+          </w:tcPr>
+          <w:p>
+            <w:pPr>
+              <w:pStyle w:val="MyTable"/>
+            </w:pPr>
+            <w:r>
+              <w:t>5</w:t>
+            </w:r>
+          </w:p>
+        </w:tc>
+        <w:tc>
+          <w:tcPr>
+            <w:tcW w:w="1881" w:type="dxa"/>
+          </w:tcPr>
+          <w:p>
+            <w:pPr>
+              <w:pStyle w:val="MyTable"/>
+            </w:pPr>
+            <w:r>
+              <w:t>CMND</w:t>
+            </w:r>
+          </w:p>
+        </w:tc>
+        <w:tc>
+          <w:tcPr>
+            <w:tcW w:w="1332" w:type="dxa"/>
+          </w:tcPr>
+          <w:p>
+            <w:pPr>
+              <w:pStyle w:val="MyTable"/>
+            </w:pPr>
+            <w:r>
+              <w:t>int</w:t>
+            </w:r>
+          </w:p>
+        </w:tc>
+        <w:tc>
+          <w:tcPr>
+            <w:tcW w:w="1292" w:type="dxa"/>
+          </w:tcPr>
+          <w:p>
+            <w:pPr>
+              <w:pStyle w:val="MyTable"/>
+            </w:pPr>
+            <w:r>
+              <w:t>int</w:t>
+            </w:r>
+          </w:p>
+        </w:tc>
+        <w:tc>
+          <w:tcPr>
+            <w:tcW w:w="1417" w:type="dxa"/>
+          </w:tcPr>
+          <w:p>
+            <w:pPr>
+              <w:pStyle w:val="MyTable"/>
+            </w:pPr>
+            <w:r>
+              <w:t>Unique</w:t>
+            </w:r>
+          </w:p>
+        </w:tc>
+        <w:tc>
+          <w:tcPr>
+            <w:tcW w:w="2680" w:type="dxa"/>
+          </w:tcPr>
+          <w:p>
+            <w:pPr>
+              <w:pStyle w:val="MyTable"/>
+            </w:pPr>
+            <w:r>
+              <w:t>Chứng minh nhân dân của giảng viên là duy nhất</w:t>
+            </w:r>
+          </w:p>
+        </w:tc>
+      </w:tr>
+      <w:tr>
+        <w:tc>
+          <w:tcPr>
+            <w:tcW w:w="1748" w:type="dxa"/>
+          </w:tcPr>
+          <w:p>
+            <w:pPr>
+              <w:pStyle w:val="MyTable"/>
+            </w:pPr>
             <w:r>
               <w:lastRenderedPageBreak/>
-              <w:t>constrain</w:t>
-            </w:r>
-          </w:p>
-        </w:tc>
-        <w:tc>
-          <w:tcPr>
-            <w:tcW w:w="2178" w:type="dxa"/>
-          </w:tcPr>
-          <w:p>
-            <w:pPr>
-              <w:pStyle w:val="MyTable"/>
-            </w:pPr>
+              <w:t>6</w:t>
+            </w:r>
+          </w:p>
+        </w:tc>
+        <w:tc>
+          <w:tcPr>
+            <w:tcW w:w="1881" w:type="dxa"/>
+          </w:tcPr>
+          <w:p>
+            <w:pPr>
+              <w:pStyle w:val="MyTable"/>
+            </w:pPr>
+            <w:r>
+              <w:t>SucChua</w:t>
+            </w:r>
+          </w:p>
+        </w:tc>
+        <w:tc>
+          <w:tcPr>
+            <w:tcW w:w="1332" w:type="dxa"/>
+          </w:tcPr>
+          <w:p>
+            <w:pPr>
+              <w:pStyle w:val="MyTable"/>
+            </w:pPr>
+            <w:r>
+              <w:t>int</w:t>
+            </w:r>
+          </w:p>
+        </w:tc>
+        <w:tc>
+          <w:tcPr>
+            <w:tcW w:w="1292" w:type="dxa"/>
+          </w:tcPr>
+          <w:p>
+            <w:pPr>
+              <w:pStyle w:val="MyTable"/>
+            </w:pPr>
+            <w:r>
+              <w:t>int</w:t>
+            </w:r>
+          </w:p>
+        </w:tc>
+        <w:tc>
+          <w:tcPr>
+            <w:tcW w:w="1417" w:type="dxa"/>
+          </w:tcPr>
+          <w:p>
+            <w:pPr>
+              <w:pStyle w:val="MyTable"/>
+            </w:pPr>
+            <w:r>
+              <w:t>Check constrant</w:t>
+            </w:r>
+          </w:p>
+        </w:tc>
+        <w:tc>
+          <w:tcPr>
+            <w:tcW w:w="2680" w:type="dxa"/>
+          </w:tcPr>
+          <w:p>
+            <w:pPr>
+              <w:pStyle w:val="MyTable"/>
+            </w:pPr>
+            <w:r>
+              <w:t>Sức chứa tối đa của mỗi phòng</w:t>
+            </w:r>
+          </w:p>
+        </w:tc>
+      </w:tr>
+      <w:tr>
+        <w:tc>
+          <w:tcPr>
+            <w:tcW w:w="1748" w:type="dxa"/>
+          </w:tcPr>
+          <w:p>
+            <w:pPr>
+              <w:pStyle w:val="MyTable"/>
+            </w:pPr>
+            <w:r>
+              <w:t>7</w:t>
+            </w:r>
+          </w:p>
+        </w:tc>
+        <w:tc>
+          <w:tcPr>
+            <w:tcW w:w="1881" w:type="dxa"/>
+          </w:tcPr>
+          <w:p>
+            <w:pPr>
+              <w:pStyle w:val="MyTable"/>
+            </w:pPr>
+            <w:r>
+              <w:t>LT-TH</w:t>
+            </w:r>
+          </w:p>
+        </w:tc>
+        <w:tc>
+          <w:tcPr>
+            <w:tcW w:w="1332" w:type="dxa"/>
+          </w:tcPr>
+          <w:p>
+            <w:pPr>
+              <w:pStyle w:val="MyTable"/>
+            </w:pPr>
+            <w:r>
+              <w:t>nvarchar</w:t>
+            </w:r>
+          </w:p>
+        </w:tc>
+        <w:tc>
+          <w:tcPr>
+            <w:tcW w:w="1292" w:type="dxa"/>
+          </w:tcPr>
+          <w:p>
+            <w:pPr>
+              <w:pStyle w:val="MyTable"/>
+            </w:pPr>
+            <w:r>
+              <w:t>50</w:t>
+            </w:r>
+          </w:p>
+        </w:tc>
+        <w:tc>
+          <w:tcPr>
+            <w:tcW w:w="1417" w:type="dxa"/>
+          </w:tcPr>
+          <w:p>
+            <w:pPr>
+              <w:pStyle w:val="MyTable"/>
+            </w:pPr>
+            <w:r>
+              <w:t>Check constrant</w:t>
+            </w:r>
+          </w:p>
+        </w:tc>
+        <w:tc>
+          <w:tcPr>
+            <w:tcW w:w="2680" w:type="dxa"/>
+          </w:tcPr>
+          <w:p>
+            <w:pPr>
+              <w:pStyle w:val="MyTable"/>
+            </w:pPr>
+            <w:r>
+              <w:t>Mỗi phòng được xác định là phòng lý thuyết hay phòng thực hành</w:t>
+            </w:r>
+          </w:p>
+        </w:tc>
+      </w:tr>
+      <w:tr>
+        <w:trPr>
+          <w:trHeight w:val="998"/>
+        </w:trPr>
+        <w:tc>
+          <w:tcPr>
+            <w:tcW w:w="1748" w:type="dxa"/>
+          </w:tcPr>
+          <w:p>
+            <w:pPr>
+              <w:pStyle w:val="MyTable"/>
+            </w:pPr>
+            <w:r>
+              <w:t>8</w:t>
+            </w:r>
+          </w:p>
+        </w:tc>
+        <w:tc>
+          <w:tcPr>
+            <w:tcW w:w="1881" w:type="dxa"/>
+          </w:tcPr>
+          <w:p>
+            <w:pPr>
+              <w:pStyle w:val="MyTable"/>
+            </w:pPr>
+            <w:r>
+              <w:t>Hop-HoiNghi</w:t>
+            </w:r>
+          </w:p>
+        </w:tc>
+        <w:tc>
+          <w:tcPr>
+            <w:tcW w:w="1332" w:type="dxa"/>
+          </w:tcPr>
+          <w:p>
+            <w:pPr>
+              <w:pStyle w:val="MyTable"/>
+            </w:pPr>
+            <w:r>
+              <w:t>nvarchar</w:t>
+            </w:r>
+          </w:p>
+        </w:tc>
+        <w:tc>
+          <w:tcPr>
+            <w:tcW w:w="1292" w:type="dxa"/>
+          </w:tcPr>
+          <w:p>
+            <w:pPr>
+              <w:pStyle w:val="MyTable"/>
+            </w:pPr>
+            <w:r>
+              <w:t>50</w:t>
+            </w:r>
+          </w:p>
+        </w:tc>
+        <w:tc>
+          <w:tcPr>
+            <w:tcW w:w="1417" w:type="dxa"/>
+          </w:tcPr>
+          <w:p>
+            <w:pPr>
+              <w:pStyle w:val="MyTable"/>
+            </w:pPr>
+            <w:r>
+              <w:t>Check constrant</w:t>
+            </w:r>
+          </w:p>
+        </w:tc>
+        <w:tc>
+          <w:tcPr>
+            <w:tcW w:w="2680" w:type="dxa"/>
+          </w:tcPr>
+          <w:p>
+            <w:pPr>
+              <w:pStyle w:val="MyTable"/>
+            </w:pPr>
+            <w:r>
+              <w:t>Mỗi phòng được xác định là phòng họp hay phòng hội nghị</w:t>
+            </w:r>
+          </w:p>
+        </w:tc>
+      </w:tr>
+    </w:tbl>
+    <w:p/>
+    <w:p/>
+    <w:p/>
+    <w:p/>
+    <w:p/>
+    <w:p/>
+    <w:p/>
+    <w:tbl>
+      <w:tblPr>
+        <w:tblStyle w:val="LiBang"/>
+        <w:tblW w:w="10710" w:type="dxa"/>
+        <w:tblInd w:w="-162" w:type="dxa"/>
+        <w:tblLayout w:type="fixed"/>
+        <w:tblLook w:val="04A0" w:firstRow="1" w:lastRow="0" w:firstColumn="1" w:lastColumn="0" w:noHBand="0" w:noVBand="1"/>
+      </w:tblPr>
+      <w:tblGrid>
+        <w:gridCol w:w="1620"/>
+        <w:gridCol w:w="2070"/>
+        <w:gridCol w:w="1271"/>
+        <w:gridCol w:w="1429"/>
+        <w:gridCol w:w="1350"/>
+        <w:gridCol w:w="2970"/>
+      </w:tblGrid>
+      <w:tr>
+        <w:tc>
+          <w:tcPr>
+            <w:tcW w:w="1620" w:type="dxa"/>
+            <w:shd w:val="clear" w:color="auto" w:fill="7F7F7F" w:themeFill="text1" w:themeFillTint="80"/>
+          </w:tcPr>
+          <w:p>
+            <w:pPr>
+              <w:pStyle w:val="MyTable"/>
+            </w:pPr>
+            <w:r>
+              <w:t>Mã số</w:t>
+            </w:r>
+          </w:p>
+        </w:tc>
+        <w:tc>
+          <w:tcPr>
+            <w:tcW w:w="9090" w:type="dxa"/>
+            <w:gridSpan w:val="5"/>
+            <w:shd w:val="clear" w:color="auto" w:fill="7F7F7F" w:themeFill="text1" w:themeFillTint="80"/>
+          </w:tcPr>
+          <w:p>
+            <w:pPr>
+              <w:pStyle w:val="MyTable"/>
+            </w:pPr>
+            <w:r>
+              <w:t>TblThietBi_Phong</w:t>
+            </w:r>
+          </w:p>
+        </w:tc>
+      </w:tr>
+      <w:tr>
+        <w:tc>
+          <w:tcPr>
+            <w:tcW w:w="1620" w:type="dxa"/>
+            <w:shd w:val="clear" w:color="auto" w:fill="7F7F7F" w:themeFill="text1" w:themeFillTint="80"/>
+          </w:tcPr>
+          <w:p>
+            <w:pPr>
+              <w:pStyle w:val="MyTable"/>
+            </w:pPr>
+            <w:r>
+              <w:t>Tham chiếu</w:t>
+            </w:r>
+          </w:p>
+        </w:tc>
+        <w:tc>
+          <w:tcPr>
+            <w:tcW w:w="9090" w:type="dxa"/>
+            <w:gridSpan w:val="5"/>
+            <w:shd w:val="clear" w:color="auto" w:fill="7F7F7F" w:themeFill="text1" w:themeFillTint="80"/>
+          </w:tcPr>
+          <w:p>
+            <w:pPr>
+              <w:pStyle w:val="MyTable"/>
+            </w:pPr>
+            <w:r>
+              <w:t>[2]-[TT03], [TT04], [KH02], [PH20], [PH21], [PH22], [PH23], [TB31], [TB32], [TB33], [TN34], [TB35], [TB36], [TB37], [TB38], [TB39]</w:t>
+            </w:r>
+          </w:p>
+        </w:tc>
+      </w:tr>
+      <w:tr>
+        <w:tc>
+          <w:tcPr>
+            <w:tcW w:w="1620" w:type="dxa"/>
+            <w:shd w:val="clear" w:color="auto" w:fill="7F7F7F" w:themeFill="text1" w:themeFillTint="80"/>
+          </w:tcPr>
+          <w:p>
+            <w:pPr>
+              <w:pStyle w:val="MyTable"/>
+            </w:pPr>
+            <w:r>
+              <w:t>Tên bảng</w:t>
+            </w:r>
+          </w:p>
+        </w:tc>
+        <w:tc>
+          <w:tcPr>
+            <w:tcW w:w="9090" w:type="dxa"/>
+            <w:gridSpan w:val="5"/>
+            <w:shd w:val="clear" w:color="auto" w:fill="7F7F7F" w:themeFill="text1" w:themeFillTint="80"/>
+          </w:tcPr>
+          <w:p>
+            <w:pPr>
+              <w:pStyle w:val="MyTable"/>
+            </w:pPr>
+            <w:r>
+              <w:t>ThietBi, PhongHoc, Thuoc</w:t>
+            </w:r>
+          </w:p>
+        </w:tc>
+      </w:tr>
+      <w:tr>
+        <w:tc>
+          <w:tcPr>
+            <w:tcW w:w="10710" w:type="dxa"/>
+            <w:gridSpan w:val="6"/>
+            <w:shd w:val="clear" w:color="auto" w:fill="DDD9C3" w:themeFill="background2" w:themeFillShade="E6"/>
+          </w:tcPr>
+          <w:p>
+            <w:pPr>
+              <w:pStyle w:val="MyTable"/>
+            </w:pPr>
+            <w:r>
+              <w:t>Danh sách các cột</w:t>
+            </w:r>
+          </w:p>
+        </w:tc>
+      </w:tr>
+      <w:tr>
+        <w:tc>
+          <w:tcPr>
+            <w:tcW w:w="1620" w:type="dxa"/>
+            <w:shd w:val="clear" w:color="auto" w:fill="7F7F7F" w:themeFill="text1" w:themeFillTint="80"/>
+          </w:tcPr>
+          <w:p>
+            <w:pPr>
+              <w:pStyle w:val="MyTable"/>
+            </w:pPr>
+            <w:r>
+              <w:t>STT</w:t>
+            </w:r>
+          </w:p>
+        </w:tc>
+        <w:tc>
+          <w:tcPr>
+            <w:tcW w:w="2070" w:type="dxa"/>
+            <w:shd w:val="clear" w:color="auto" w:fill="7F7F7F" w:themeFill="text1" w:themeFillTint="80"/>
+          </w:tcPr>
+          <w:p>
+            <w:pPr>
+              <w:pStyle w:val="MyTable"/>
+            </w:pPr>
+            <w:r>
+              <w:t>Tên cột</w:t>
+            </w:r>
+          </w:p>
+        </w:tc>
+        <w:tc>
+          <w:tcPr>
+            <w:tcW w:w="1271" w:type="dxa"/>
+            <w:shd w:val="clear" w:color="auto" w:fill="7F7F7F" w:themeFill="text1" w:themeFillTint="80"/>
+          </w:tcPr>
+          <w:p>
+            <w:pPr>
+              <w:pStyle w:val="MyTable"/>
+            </w:pPr>
+            <w:r>
+              <w:t>Kiểu dữ liệu</w:t>
+            </w:r>
+          </w:p>
+        </w:tc>
+        <w:tc>
+          <w:tcPr>
+            <w:tcW w:w="1429" w:type="dxa"/>
+            <w:shd w:val="clear" w:color="auto" w:fill="7F7F7F" w:themeFill="text1" w:themeFillTint="80"/>
+          </w:tcPr>
+          <w:p>
+            <w:pPr>
+              <w:pStyle w:val="MyTable"/>
+            </w:pPr>
+            <w:r>
+              <w:t>Phạm vi</w:t>
+            </w:r>
+          </w:p>
+        </w:tc>
+        <w:tc>
+          <w:tcPr>
+            <w:tcW w:w="1350" w:type="dxa"/>
+            <w:shd w:val="clear" w:color="auto" w:fill="7F7F7F" w:themeFill="text1" w:themeFillTint="80"/>
+          </w:tcPr>
+          <w:p>
+            <w:pPr>
+              <w:pStyle w:val="MyTable"/>
+            </w:pPr>
+            <w:r>
+              <w:t>Thuộc tính</w:t>
+            </w:r>
+          </w:p>
+        </w:tc>
+        <w:tc>
+          <w:tcPr>
+            <w:tcW w:w="2970" w:type="dxa"/>
+            <w:shd w:val="clear" w:color="auto" w:fill="7F7F7F" w:themeFill="text1" w:themeFillTint="80"/>
+          </w:tcPr>
+          <w:p>
+            <w:pPr>
+              <w:pStyle w:val="MyTable"/>
+            </w:pPr>
+            <w:r>
+              <w:t>Ghi chú</w:t>
+            </w:r>
+          </w:p>
+        </w:tc>
+      </w:tr>
+      <w:tr>
+        <w:tc>
+          <w:tcPr>
+            <w:tcW w:w="1620" w:type="dxa"/>
+          </w:tcPr>
+          <w:p>
+            <w:pPr>
+              <w:pStyle w:val="MyTable"/>
+            </w:pPr>
+            <w:r>
+              <w:t>1</w:t>
+            </w:r>
+          </w:p>
+        </w:tc>
+        <w:tc>
+          <w:tcPr>
+            <w:tcW w:w="2070" w:type="dxa"/>
+          </w:tcPr>
+          <w:p>
+            <w:pPr>
+              <w:pStyle w:val="MyTable"/>
+            </w:pPr>
+            <w:r>
+              <w:t>MaThietBi</w:t>
+            </w:r>
+          </w:p>
+        </w:tc>
+        <w:tc>
+          <w:tcPr>
+            <w:tcW w:w="1271" w:type="dxa"/>
+          </w:tcPr>
+          <w:p>
+            <w:pPr>
+              <w:pStyle w:val="MyTable"/>
+            </w:pPr>
+            <w:r>
+              <w:t>int</w:t>
+            </w:r>
+          </w:p>
+        </w:tc>
+        <w:tc>
+          <w:tcPr>
+            <w:tcW w:w="1429" w:type="dxa"/>
+          </w:tcPr>
+          <w:p>
+            <w:pPr>
+              <w:pStyle w:val="MyTable"/>
+            </w:pPr>
+            <w:r>
+              <w:t>int</w:t>
+            </w:r>
+          </w:p>
+        </w:tc>
+        <w:tc>
+          <w:tcPr>
+            <w:tcW w:w="1350" w:type="dxa"/>
+          </w:tcPr>
+          <w:p>
+            <w:pPr>
+              <w:pStyle w:val="MyTable"/>
+            </w:pPr>
+            <w:r>
+              <w:t>Khóa chính</w:t>
+            </w:r>
+          </w:p>
+        </w:tc>
+        <w:tc>
+          <w:tcPr>
+            <w:tcW w:w="2970" w:type="dxa"/>
+          </w:tcPr>
+          <w:p>
+            <w:pPr>
+              <w:pStyle w:val="MyTable"/>
+            </w:pPr>
+            <w:r>
+              <w:t>Mã thiết bị xác định duy nhất một thiết bị</w:t>
+            </w:r>
+          </w:p>
+        </w:tc>
+      </w:tr>
+      <w:tr>
+        <w:tc>
+          <w:tcPr>
+            <w:tcW w:w="1620" w:type="dxa"/>
+          </w:tcPr>
+          <w:p>
+            <w:pPr>
+              <w:pStyle w:val="MyTable"/>
+            </w:pPr>
+            <w:r>
+              <w:t>2</w:t>
+            </w:r>
+          </w:p>
+        </w:tc>
+        <w:tc>
+          <w:tcPr>
+            <w:tcW w:w="2070" w:type="dxa"/>
+          </w:tcPr>
+          <w:p>
+            <w:pPr>
+              <w:pStyle w:val="MyTable"/>
+            </w:pPr>
+            <w:r>
+              <w:t>MaPhong</w:t>
+            </w:r>
+          </w:p>
+        </w:tc>
+        <w:tc>
+          <w:tcPr>
+            <w:tcW w:w="1271" w:type="dxa"/>
+          </w:tcPr>
+          <w:p>
+            <w:pPr>
+              <w:pStyle w:val="MyTable"/>
+            </w:pPr>
+            <w:r>
+              <w:t>int</w:t>
+            </w:r>
+          </w:p>
+        </w:tc>
+        <w:tc>
+          <w:tcPr>
+            <w:tcW w:w="1429" w:type="dxa"/>
+          </w:tcPr>
+          <w:p>
+            <w:pPr>
+              <w:pStyle w:val="MyTable"/>
+            </w:pPr>
+            <w:r>
+              <w:t>int</w:t>
+            </w:r>
+          </w:p>
+        </w:tc>
+        <w:tc>
+          <w:tcPr>
+            <w:tcW w:w="1350" w:type="dxa"/>
+          </w:tcPr>
+          <w:p>
+            <w:pPr>
+              <w:pStyle w:val="MyTable"/>
+            </w:pPr>
+            <w:r>
+              <w:t>Khóa chính</w:t>
+            </w:r>
+          </w:p>
+        </w:tc>
+        <w:tc>
+          <w:tcPr>
+            <w:tcW w:w="2970" w:type="dxa"/>
+          </w:tcPr>
+          <w:p>
+            <w:pPr>
+              <w:pStyle w:val="MyTable"/>
+            </w:pPr>
+            <w:r>
+              <w:t>Mã phòng xác định duy nhất một phòng</w:t>
+            </w:r>
+          </w:p>
+        </w:tc>
+      </w:tr>
+      <w:tr>
+        <w:tc>
+          <w:tcPr>
+            <w:tcW w:w="1620" w:type="dxa"/>
+          </w:tcPr>
+          <w:p>
+            <w:pPr>
+              <w:pStyle w:val="MyTable"/>
+            </w:pPr>
+            <w:r>
+              <w:t>3</w:t>
+            </w:r>
+          </w:p>
+        </w:tc>
+        <w:tc>
+          <w:tcPr>
+            <w:tcW w:w="2070" w:type="dxa"/>
+          </w:tcPr>
+          <w:p>
+            <w:pPr>
+              <w:pStyle w:val="MyTable"/>
+            </w:pPr>
+            <w:r>
+              <w:t>SucChua</w:t>
+            </w:r>
+          </w:p>
+        </w:tc>
+        <w:tc>
+          <w:tcPr>
+            <w:tcW w:w="1271" w:type="dxa"/>
+          </w:tcPr>
+          <w:p>
+            <w:pPr>
+              <w:pStyle w:val="MyTable"/>
+            </w:pPr>
+            <w:r>
+              <w:t>int</w:t>
+            </w:r>
+          </w:p>
+        </w:tc>
+        <w:tc>
+          <w:tcPr>
+            <w:tcW w:w="1429" w:type="dxa"/>
+          </w:tcPr>
+          <w:p>
+            <w:pPr>
+              <w:pStyle w:val="MyTable"/>
+            </w:pPr>
+            <w:r>
+              <w:t>int</w:t>
+            </w:r>
+          </w:p>
+        </w:tc>
+        <w:tc>
+          <w:tcPr>
+            <w:tcW w:w="1350" w:type="dxa"/>
+          </w:tcPr>
+          <w:p>
+            <w:pPr>
+              <w:pStyle w:val="MyTable"/>
+            </w:pPr>
+            <w:r>
+              <w:t>Check constrant</w:t>
+            </w:r>
+          </w:p>
+        </w:tc>
+        <w:tc>
+          <w:tcPr>
+            <w:tcW w:w="2970" w:type="dxa"/>
+          </w:tcPr>
+          <w:p>
+            <w:pPr>
+              <w:pStyle w:val="MyTable"/>
+            </w:pPr>
+            <w:r>
+              <w:t>Sức chứa tối đa của mỗi phòng</w:t>
+            </w:r>
+          </w:p>
+        </w:tc>
+      </w:tr>
+      <w:tr>
+        <w:tc>
+          <w:tcPr>
+            <w:tcW w:w="1620" w:type="dxa"/>
+          </w:tcPr>
+          <w:p>
+            <w:pPr>
+              <w:pStyle w:val="MyTable"/>
+            </w:pPr>
+            <w:r>
+              <w:t>4</w:t>
+            </w:r>
+          </w:p>
+        </w:tc>
+        <w:tc>
+          <w:tcPr>
+            <w:tcW w:w="2070" w:type="dxa"/>
+          </w:tcPr>
+          <w:p>
+            <w:pPr>
+              <w:pStyle w:val="MyTable"/>
+            </w:pPr>
+            <w:r>
+              <w:t>LT-TH</w:t>
+            </w:r>
+          </w:p>
+        </w:tc>
+        <w:tc>
+          <w:tcPr>
+            <w:tcW w:w="1271" w:type="dxa"/>
+          </w:tcPr>
+          <w:p>
+            <w:pPr>
+              <w:pStyle w:val="MyTable"/>
+            </w:pPr>
+            <w:r>
+              <w:t>nvarchar</w:t>
+            </w:r>
+          </w:p>
+        </w:tc>
+        <w:tc>
+          <w:tcPr>
+            <w:tcW w:w="1429" w:type="dxa"/>
+          </w:tcPr>
+          <w:p>
+            <w:pPr>
+              <w:pStyle w:val="MyTable"/>
+            </w:pPr>
+            <w:r>
+              <w:t>50</w:t>
+            </w:r>
+          </w:p>
+        </w:tc>
+        <w:tc>
+          <w:tcPr>
+            <w:tcW w:w="1350" w:type="dxa"/>
+          </w:tcPr>
+          <w:p>
+            <w:pPr>
+              <w:pStyle w:val="MyTable"/>
+            </w:pPr>
+            <w:r>
+              <w:t>Check constrant</w:t>
+            </w:r>
+          </w:p>
+        </w:tc>
+        <w:tc>
+          <w:tcPr>
+            <w:tcW w:w="2970" w:type="dxa"/>
+          </w:tcPr>
+          <w:p>
+            <w:pPr>
+              <w:pStyle w:val="MyTable"/>
+            </w:pPr>
+            <w:r>
+              <w:t xml:space="preserve">Mỗi phòng được xác định là phòng lý thuyết </w:t>
+            </w:r>
             <w:r>
               <w:lastRenderedPageBreak/>
-              <w:t xml:space="preserve">Địa chỉ Email </w:t>
-            </w:r>
-            <w:r>
-              <w:lastRenderedPageBreak/>
-              <w:t>của giảng viên</w:t>
-            </w:r>
-          </w:p>
-        </w:tc>
-      </w:tr>
-      <w:tr>
-        <w:tc>
-          <w:tcPr>
-            <w:tcW w:w="1689" w:type="dxa"/>
+              <w:t>hay phòng thực hành</w:t>
+            </w:r>
+          </w:p>
+        </w:tc>
+      </w:tr>
+      <w:tr>
+        <w:tc>
+          <w:tcPr>
+            <w:tcW w:w="1620" w:type="dxa"/>
           </w:tcPr>
           <w:p>
             <w:pPr>
@@ -1598,33 +5025,563 @@
         </w:tc>
         <w:tc>
           <w:tcPr>
-            <w:tcW w:w="1475" w:type="dxa"/>
-          </w:tcPr>
-          <w:p>
-            <w:pPr>
-              <w:pStyle w:val="MyTable"/>
-            </w:pPr>
-            <w:r>
-              <w:t>SoDT</w:t>
-            </w:r>
-          </w:p>
-        </w:tc>
-        <w:tc>
-          <w:tcPr>
-            <w:tcW w:w="1504" w:type="dxa"/>
-          </w:tcPr>
-          <w:p>
-            <w:pPr>
-              <w:pStyle w:val="MyTable"/>
-            </w:pPr>
-            <w:r>
-              <w:t xml:space="preserve">Varchar </w:t>
-            </w:r>
-          </w:p>
-        </w:tc>
-        <w:tc>
-          <w:tcPr>
-            <w:tcW w:w="1528" w:type="dxa"/>
+            <w:tcW w:w="2070" w:type="dxa"/>
+          </w:tcPr>
+          <w:p>
+            <w:pPr>
+              <w:pStyle w:val="MyTable"/>
+            </w:pPr>
+            <w:r>
+              <w:t>Hop-HoiNghi</w:t>
+            </w:r>
+          </w:p>
+        </w:tc>
+        <w:tc>
+          <w:tcPr>
+            <w:tcW w:w="1271" w:type="dxa"/>
+          </w:tcPr>
+          <w:p>
+            <w:pPr>
+              <w:pStyle w:val="MyTable"/>
+            </w:pPr>
+            <w:r>
+              <w:t>nvarchar</w:t>
+            </w:r>
+          </w:p>
+        </w:tc>
+        <w:tc>
+          <w:tcPr>
+            <w:tcW w:w="1429" w:type="dxa"/>
+          </w:tcPr>
+          <w:p>
+            <w:pPr>
+              <w:pStyle w:val="MyTable"/>
+            </w:pPr>
+            <w:r>
+              <w:t>50</w:t>
+            </w:r>
+          </w:p>
+        </w:tc>
+        <w:tc>
+          <w:tcPr>
+            <w:tcW w:w="1350" w:type="dxa"/>
+          </w:tcPr>
+          <w:p>
+            <w:pPr>
+              <w:pStyle w:val="MyTable"/>
+            </w:pPr>
+            <w:r>
+              <w:t>Check constrant</w:t>
+            </w:r>
+          </w:p>
+        </w:tc>
+        <w:tc>
+          <w:tcPr>
+            <w:tcW w:w="2970" w:type="dxa"/>
+          </w:tcPr>
+          <w:p>
+            <w:pPr>
+              <w:pStyle w:val="MyTable"/>
+            </w:pPr>
+            <w:r>
+              <w:t>Mỗi phòng được xác định là phòng họp hay phòng hội nghị</w:t>
+            </w:r>
+          </w:p>
+        </w:tc>
+      </w:tr>
+      <w:tr>
+        <w:trPr>
+          <w:trHeight w:val="332"/>
+        </w:trPr>
+        <w:tc>
+          <w:tcPr>
+            <w:tcW w:w="1620" w:type="dxa"/>
+          </w:tcPr>
+          <w:p>
+            <w:pPr>
+              <w:pStyle w:val="MyTable"/>
+            </w:pPr>
+            <w:r>
+              <w:t>6</w:t>
+            </w:r>
+          </w:p>
+        </w:tc>
+        <w:tc>
+          <w:tcPr>
+            <w:tcW w:w="2070" w:type="dxa"/>
+          </w:tcPr>
+          <w:p>
+            <w:pPr>
+              <w:pStyle w:val="MyTable"/>
+            </w:pPr>
+            <w:r>
+              <w:t>TenThietBi</w:t>
+            </w:r>
+          </w:p>
+        </w:tc>
+        <w:tc>
+          <w:tcPr>
+            <w:tcW w:w="1271" w:type="dxa"/>
+          </w:tcPr>
+          <w:p>
+            <w:pPr>
+              <w:pStyle w:val="MyTable"/>
+            </w:pPr>
+            <w:r>
+              <w:t>nvarchar</w:t>
+            </w:r>
+          </w:p>
+        </w:tc>
+        <w:tc>
+          <w:tcPr>
+            <w:tcW w:w="1429" w:type="dxa"/>
+          </w:tcPr>
+          <w:p>
+            <w:pPr>
+              <w:pStyle w:val="MyTable"/>
+            </w:pPr>
+            <w:r>
+              <w:t>50</w:t>
+            </w:r>
+          </w:p>
+        </w:tc>
+        <w:tc>
+          <w:tcPr>
+            <w:tcW w:w="1350" w:type="dxa"/>
+          </w:tcPr>
+          <w:p>
+            <w:pPr>
+              <w:pStyle w:val="MyTable"/>
+            </w:pPr>
+            <w:r>
+              <w:t>Đánh chỉ mục</w:t>
+            </w:r>
+          </w:p>
+        </w:tc>
+        <w:tc>
+          <w:tcPr>
+            <w:tcW w:w="2970" w:type="dxa"/>
+          </w:tcPr>
+          <w:p>
+            <w:pPr>
+              <w:pStyle w:val="MyTable"/>
+            </w:pPr>
+            <w:r>
+              <w:t>Tên của thiết bị</w:t>
+            </w:r>
+          </w:p>
+        </w:tc>
+      </w:tr>
+      <w:tr>
+        <w:trPr>
+          <w:trHeight w:val="332"/>
+        </w:trPr>
+        <w:tc>
+          <w:tcPr>
+            <w:tcW w:w="1620" w:type="dxa"/>
+          </w:tcPr>
+          <w:p>
+            <w:pPr>
+              <w:pStyle w:val="MyTable"/>
+            </w:pPr>
+            <w:r>
+              <w:t>7</w:t>
+            </w:r>
+          </w:p>
+        </w:tc>
+        <w:tc>
+          <w:tcPr>
+            <w:tcW w:w="2070" w:type="dxa"/>
+          </w:tcPr>
+          <w:p>
+            <w:pPr>
+              <w:pStyle w:val="MyTable"/>
+            </w:pPr>
+            <w:r>
+              <w:t>GhiChu</w:t>
+            </w:r>
+          </w:p>
+        </w:tc>
+        <w:tc>
+          <w:tcPr>
+            <w:tcW w:w="1271" w:type="dxa"/>
+          </w:tcPr>
+          <w:p>
+            <w:pPr>
+              <w:pStyle w:val="MyTable"/>
+            </w:pPr>
+            <w:r>
+              <w:t>nvarchar</w:t>
+            </w:r>
+          </w:p>
+        </w:tc>
+        <w:tc>
+          <w:tcPr>
+            <w:tcW w:w="1429" w:type="dxa"/>
+          </w:tcPr>
+          <w:p>
+            <w:pPr>
+              <w:pStyle w:val="MyTable"/>
+            </w:pPr>
+            <w:r>
+              <w:t>200</w:t>
+            </w:r>
+          </w:p>
+        </w:tc>
+        <w:tc>
+          <w:tcPr>
+            <w:tcW w:w="1350" w:type="dxa"/>
+          </w:tcPr>
+          <w:p>
+            <w:pPr>
+              <w:pStyle w:val="MyTable"/>
+            </w:pPr>
+          </w:p>
+        </w:tc>
+        <w:tc>
+          <w:tcPr>
+            <w:tcW w:w="2970" w:type="dxa"/>
+          </w:tcPr>
+          <w:p>
+            <w:pPr>
+              <w:pStyle w:val="MyTable"/>
+            </w:pPr>
+            <w:r>
+              <w:t>Ghi chú thông tin thiết bị</w:t>
+            </w:r>
+          </w:p>
+        </w:tc>
+      </w:tr>
+      <w:tr>
+        <w:trPr>
+          <w:trHeight w:val="332"/>
+        </w:trPr>
+        <w:tc>
+          <w:tcPr>
+            <w:tcW w:w="1620" w:type="dxa"/>
+          </w:tcPr>
+          <w:p>
+            <w:pPr>
+              <w:pStyle w:val="MyTable"/>
+            </w:pPr>
+            <w:r>
+              <w:t>8</w:t>
+            </w:r>
+          </w:p>
+        </w:tc>
+        <w:tc>
+          <w:tcPr>
+            <w:tcW w:w="2070" w:type="dxa"/>
+          </w:tcPr>
+          <w:p>
+            <w:pPr>
+              <w:pStyle w:val="MyTable"/>
+            </w:pPr>
+            <w:r>
+              <w:t>GanCoDinh</w:t>
+            </w:r>
+          </w:p>
+        </w:tc>
+        <w:tc>
+          <w:tcPr>
+            <w:tcW w:w="1271" w:type="dxa"/>
+          </w:tcPr>
+          <w:p>
+            <w:pPr>
+              <w:pStyle w:val="MyTable"/>
+            </w:pPr>
+            <w:r>
+              <w:t>bool</w:t>
+            </w:r>
+          </w:p>
+        </w:tc>
+        <w:tc>
+          <w:tcPr>
+            <w:tcW w:w="1429" w:type="dxa"/>
+          </w:tcPr>
+          <w:p>
+            <w:pPr>
+              <w:pStyle w:val="MyTable"/>
+            </w:pPr>
+            <w:r>
+              <w:t>0 or 1</w:t>
+            </w:r>
+          </w:p>
+        </w:tc>
+        <w:tc>
+          <w:tcPr>
+            <w:tcW w:w="1350" w:type="dxa"/>
+          </w:tcPr>
+          <w:p>
+            <w:pPr>
+              <w:pStyle w:val="MyTable"/>
+            </w:pPr>
+          </w:p>
+        </w:tc>
+        <w:tc>
+          <w:tcPr>
+            <w:tcW w:w="2970" w:type="dxa"/>
+          </w:tcPr>
+          <w:p>
+            <w:pPr>
+              <w:pStyle w:val="MyTable"/>
+            </w:pPr>
+            <w:r>
+              <w:t>Thiết bị được gắn cố định hay di động?</w:t>
+            </w:r>
+          </w:p>
+        </w:tc>
+      </w:tr>
+      <w:tr>
+        <w:trPr>
+          <w:trHeight w:val="332"/>
+        </w:trPr>
+        <w:tc>
+          <w:tcPr>
+            <w:tcW w:w="1620" w:type="dxa"/>
+          </w:tcPr>
+          <w:p>
+            <w:pPr>
+              <w:pStyle w:val="MyTable"/>
+            </w:pPr>
+            <w:r>
+              <w:t>9</w:t>
+            </w:r>
+          </w:p>
+        </w:tc>
+        <w:tc>
+          <w:tcPr>
+            <w:tcW w:w="2070" w:type="dxa"/>
+          </w:tcPr>
+          <w:p>
+            <w:pPr>
+              <w:pStyle w:val="MyTable"/>
+            </w:pPr>
+            <w:r>
+              <w:t>TinhTrang</w:t>
+            </w:r>
+          </w:p>
+        </w:tc>
+        <w:tc>
+          <w:tcPr>
+            <w:tcW w:w="1271" w:type="dxa"/>
+          </w:tcPr>
+          <w:p>
+            <w:pPr>
+              <w:pStyle w:val="MyTable"/>
+            </w:pPr>
+            <w:r>
+              <w:t>nvarchar</w:t>
+            </w:r>
+          </w:p>
+        </w:tc>
+        <w:tc>
+          <w:tcPr>
+            <w:tcW w:w="1429" w:type="dxa"/>
+          </w:tcPr>
+          <w:p>
+            <w:pPr>
+              <w:pStyle w:val="MyTable"/>
+            </w:pPr>
+            <w:r>
+              <w:t>50</w:t>
+            </w:r>
+          </w:p>
+        </w:tc>
+        <w:tc>
+          <w:tcPr>
+            <w:tcW w:w="1350" w:type="dxa"/>
+          </w:tcPr>
+          <w:p>
+            <w:pPr>
+              <w:pStyle w:val="MyTable"/>
+            </w:pPr>
+          </w:p>
+        </w:tc>
+        <w:tc>
+          <w:tcPr>
+            <w:tcW w:w="2970" w:type="dxa"/>
+          </w:tcPr>
+          <w:p>
+            <w:pPr>
+              <w:pStyle w:val="MyTable"/>
+            </w:pPr>
+            <w:r>
+              <w:t>Thể hiện tình trạng hiện tại của thiết bị (đang hoạt động / đang sửa chữa / không còn sử dụng)</w:t>
+            </w:r>
+          </w:p>
+        </w:tc>
+      </w:tr>
+      <w:tr>
+        <w:trPr>
+          <w:trHeight w:val="332"/>
+        </w:trPr>
+        <w:tc>
+          <w:tcPr>
+            <w:tcW w:w="1620" w:type="dxa"/>
+          </w:tcPr>
+          <w:p>
+            <w:pPr>
+              <w:pStyle w:val="MyTable"/>
+            </w:pPr>
+            <w:r>
+              <w:t>10</w:t>
+            </w:r>
+          </w:p>
+        </w:tc>
+        <w:tc>
+          <w:tcPr>
+            <w:tcW w:w="2070" w:type="dxa"/>
+          </w:tcPr>
+          <w:p>
+            <w:pPr>
+              <w:pStyle w:val="MyTable"/>
+            </w:pPr>
+            <w:r>
+              <w:t>Hang</w:t>
+            </w:r>
+          </w:p>
+        </w:tc>
+        <w:tc>
+          <w:tcPr>
+            <w:tcW w:w="1271" w:type="dxa"/>
+          </w:tcPr>
+          <w:p>
+            <w:pPr>
+              <w:pStyle w:val="MyTable"/>
+            </w:pPr>
+            <w:r>
+              <w:t>nvarchar</w:t>
+            </w:r>
+          </w:p>
+        </w:tc>
+        <w:tc>
+          <w:tcPr>
+            <w:tcW w:w="1429" w:type="dxa"/>
+          </w:tcPr>
+          <w:p>
+            <w:pPr>
+              <w:pStyle w:val="MyTable"/>
+            </w:pPr>
+            <w:r>
+              <w:t>50</w:t>
+            </w:r>
+          </w:p>
+        </w:tc>
+        <w:tc>
+          <w:tcPr>
+            <w:tcW w:w="1350" w:type="dxa"/>
+          </w:tcPr>
+          <w:p>
+            <w:pPr>
+              <w:pStyle w:val="MyTable"/>
+            </w:pPr>
+          </w:p>
+        </w:tc>
+        <w:tc>
+          <w:tcPr>
+            <w:tcW w:w="2970" w:type="dxa"/>
+          </w:tcPr>
+          <w:p>
+            <w:pPr>
+              <w:pStyle w:val="MyTable"/>
+            </w:pPr>
+            <w:r>
+              <w:t>Hãng sản xuất ra thiết bị đó</w:t>
+            </w:r>
+          </w:p>
+        </w:tc>
+      </w:tr>
+      <w:tr>
+        <w:trPr>
+          <w:trHeight w:val="332"/>
+        </w:trPr>
+        <w:tc>
+          <w:tcPr>
+            <w:tcW w:w="1620" w:type="dxa"/>
+          </w:tcPr>
+          <w:p>
+            <w:pPr>
+              <w:pStyle w:val="MyTable"/>
+            </w:pPr>
+            <w:r>
+              <w:t>11</w:t>
+            </w:r>
+          </w:p>
+        </w:tc>
+        <w:tc>
+          <w:tcPr>
+            <w:tcW w:w="2070" w:type="dxa"/>
+          </w:tcPr>
+          <w:p>
+            <w:pPr>
+              <w:pStyle w:val="MyTable"/>
+            </w:pPr>
+            <w:r>
+              <w:t>NgayBaoHanh</w:t>
+            </w:r>
+          </w:p>
+        </w:tc>
+        <w:tc>
+          <w:tcPr>
+            <w:tcW w:w="1271" w:type="dxa"/>
+          </w:tcPr>
+          <w:p>
+            <w:pPr>
+              <w:pStyle w:val="MyTable"/>
+            </w:pPr>
+            <w:r>
+              <w:t>date</w:t>
+            </w:r>
+          </w:p>
+        </w:tc>
+        <w:tc>
+          <w:tcPr>
+            <w:tcW w:w="1429" w:type="dxa"/>
+          </w:tcPr>
+          <w:p>
+            <w:pPr>
+              <w:pStyle w:val="MyTable"/>
+            </w:pPr>
+            <w:r>
+              <w:t>Đến hết ngày bảo hành</w:t>
+            </w:r>
+          </w:p>
+        </w:tc>
+        <w:tc>
+          <w:tcPr>
+            <w:tcW w:w="1350" w:type="dxa"/>
+          </w:tcPr>
+          <w:p>
+            <w:pPr>
+              <w:pStyle w:val="MyTable"/>
+            </w:pPr>
+            <w:r>
+              <w:t>Check constraint</w:t>
+            </w:r>
+          </w:p>
+        </w:tc>
+        <w:tc>
+          <w:tcPr>
+            <w:tcW w:w="2970" w:type="dxa"/>
+          </w:tcPr>
+          <w:p>
+            <w:pPr>
+              <w:pStyle w:val="MyTable"/>
+            </w:pPr>
+            <w:r>
+              <w:t>Ngày bảo hành của thiết bị</w:t>
+            </w:r>
+          </w:p>
+        </w:tc>
+      </w:tr>
+      <w:tr>
+        <w:trPr>
+          <w:trHeight w:val="728"/>
+        </w:trPr>
+        <w:tc>
+          <w:tcPr>
+            <w:tcW w:w="1620" w:type="dxa"/>
           </w:tcPr>
           <w:p>
             <w:pPr>
@@ -1637,274 +5594,246 @@
         </w:tc>
         <w:tc>
           <w:tcPr>
-            <w:tcW w:w="734" w:type="dxa"/>
-          </w:tcPr>
-          <w:p>
-            <w:pPr>
-              <w:pStyle w:val="MyTable"/>
-            </w:pPr>
-            <w:r>
-              <w:t>Unique</w:t>
-            </w:r>
-          </w:p>
-        </w:tc>
-        <w:tc>
-          <w:tcPr>
-            <w:tcW w:w="2178" w:type="dxa"/>
-          </w:tcPr>
-          <w:p>
-            <w:pPr>
-              <w:pStyle w:val="MyTable"/>
-            </w:pPr>
-            <w:r>
-              <w:t>Số điện thoại của giảnh viên</w:t>
-            </w:r>
-          </w:p>
-        </w:tc>
-      </w:tr>
-      <w:tr>
-        <w:tc>
-          <w:tcPr>
-            <w:tcW w:w="1689" w:type="dxa"/>
-          </w:tcPr>
-          <w:p>
-            <w:pPr>
-              <w:pStyle w:val="MyTable"/>
-            </w:pPr>
-            <w:r>
-              <w:t>6</w:t>
-            </w:r>
-          </w:p>
-        </w:tc>
-        <w:tc>
-          <w:tcPr>
-            <w:tcW w:w="1475" w:type="dxa"/>
-          </w:tcPr>
-          <w:p>
-            <w:pPr>
-              <w:pStyle w:val="MyTable"/>
-            </w:pPr>
-            <w:r>
-              <w:t>Cmnd</w:t>
-            </w:r>
-          </w:p>
-        </w:tc>
-        <w:tc>
-          <w:tcPr>
-            <w:tcW w:w="1504" w:type="dxa"/>
-          </w:tcPr>
-          <w:p>
-            <w:pPr>
-              <w:pStyle w:val="MyTable"/>
-            </w:pPr>
-            <w:r>
-              <w:t xml:space="preserve">Varchar </w:t>
-            </w:r>
-          </w:p>
-        </w:tc>
-        <w:tc>
-          <w:tcPr>
-            <w:tcW w:w="1528" w:type="dxa"/>
-          </w:tcPr>
-          <w:p>
-            <w:pPr>
-              <w:pStyle w:val="MyTable"/>
-            </w:pPr>
-            <w:r>
-              <w:t>12</w:t>
-            </w:r>
-          </w:p>
-        </w:tc>
-        <w:tc>
-          <w:tcPr>
-            <w:tcW w:w="734" w:type="dxa"/>
-          </w:tcPr>
-          <w:p>
-            <w:pPr>
-              <w:pStyle w:val="MyTable"/>
-            </w:pPr>
-            <w:r>
-              <w:t>Unique</w:t>
-            </w:r>
-          </w:p>
-        </w:tc>
-        <w:tc>
-          <w:tcPr>
-            <w:tcW w:w="2178" w:type="dxa"/>
-          </w:tcPr>
-          <w:p>
-            <w:pPr>
-              <w:pStyle w:val="MyTable"/>
-            </w:pPr>
-            <w:r>
-              <w:t>Số chứng minh nhân dân của giảng viên</w:t>
-            </w:r>
-          </w:p>
-        </w:tc>
-      </w:tr>
-      <w:tr>
-        <w:tc>
-          <w:tcPr>
-            <w:tcW w:w="1689" w:type="dxa"/>
-          </w:tcPr>
-          <w:p>
-            <w:pPr>
-              <w:pStyle w:val="MyTable"/>
-            </w:pPr>
-            <w:r>
-              <w:t>7</w:t>
-            </w:r>
-          </w:p>
-        </w:tc>
-        <w:tc>
-          <w:tcPr>
-            <w:tcW w:w="1475" w:type="dxa"/>
-          </w:tcPr>
-          <w:p>
-            <w:pPr>
-              <w:pStyle w:val="MyTable"/>
-            </w:pPr>
-            <w:r>
-              <w:t>MaBoMon</w:t>
-            </w:r>
-          </w:p>
-        </w:tc>
-        <w:tc>
-          <w:tcPr>
-            <w:tcW w:w="1504" w:type="dxa"/>
-          </w:tcPr>
-          <w:p>
-            <w:pPr>
-              <w:pStyle w:val="MyTable"/>
-            </w:pPr>
-            <w:r>
-              <w:t>Varchar</w:t>
-            </w:r>
-          </w:p>
-        </w:tc>
-        <w:tc>
-          <w:tcPr>
-            <w:tcW w:w="1528" w:type="dxa"/>
-          </w:tcPr>
-          <w:p>
-            <w:pPr>
-              <w:pStyle w:val="MyTable"/>
-            </w:pPr>
-            <w:r>
-              <w:t>10</w:t>
-            </w:r>
-          </w:p>
-        </w:tc>
-        <w:tc>
-          <w:tcPr>
-            <w:tcW w:w="734" w:type="dxa"/>
-          </w:tcPr>
-          <w:p>
-            <w:pPr>
-              <w:pStyle w:val="MyTable"/>
-            </w:pPr>
-            <w:r>
-              <w:t xml:space="preserve">Check constrain </w:t>
-            </w:r>
-          </w:p>
-        </w:tc>
-        <w:tc>
-          <w:tcPr>
-            <w:tcW w:w="2178" w:type="dxa"/>
-          </w:tcPr>
-          <w:p>
-            <w:pPr>
-              <w:pStyle w:val="MyTable"/>
-            </w:pPr>
-            <w:r>
-              <w:t>Mã bộ môn của giảng viên</w:t>
-            </w:r>
-          </w:p>
-        </w:tc>
-      </w:tr>
-      <w:tr>
-        <w:tc>
-          <w:tcPr>
-            <w:tcW w:w="1689" w:type="dxa"/>
-          </w:tcPr>
-          <w:p>
-            <w:pPr>
-              <w:pStyle w:val="MyTable"/>
-            </w:pPr>
-            <w:r>
-              <w:t>8</w:t>
-            </w:r>
-          </w:p>
-        </w:tc>
-        <w:tc>
-          <w:tcPr>
-            <w:tcW w:w="1475" w:type="dxa"/>
-          </w:tcPr>
-          <w:p>
-            <w:pPr>
-              <w:pStyle w:val="MyTable"/>
-            </w:pPr>
-            <w:r>
-              <w:t>MaKhoa</w:t>
-            </w:r>
-          </w:p>
-        </w:tc>
-        <w:tc>
-          <w:tcPr>
-            <w:tcW w:w="1504" w:type="dxa"/>
-          </w:tcPr>
-          <w:p>
-            <w:pPr>
-              <w:pStyle w:val="MyTable"/>
-            </w:pPr>
-            <w:r>
-              <w:t xml:space="preserve">Varchar </w:t>
-            </w:r>
-          </w:p>
-        </w:tc>
-        <w:tc>
-          <w:tcPr>
-            <w:tcW w:w="1528" w:type="dxa"/>
-          </w:tcPr>
-          <w:p>
-            <w:pPr>
-              <w:pStyle w:val="MyTable"/>
-            </w:pPr>
-            <w:r>
-              <w:t>10</w:t>
-            </w:r>
-          </w:p>
-        </w:tc>
-        <w:tc>
-          <w:tcPr>
-            <w:tcW w:w="734" w:type="dxa"/>
-          </w:tcPr>
-          <w:p>
-            <w:pPr>
-              <w:pStyle w:val="MyTable"/>
-            </w:pPr>
-            <w:r>
-              <w:t>Check constrain</w:t>
-            </w:r>
-          </w:p>
-        </w:tc>
-        <w:tc>
-          <w:tcPr>
-            <w:tcW w:w="2178" w:type="dxa"/>
-          </w:tcPr>
-          <w:p>
-            <w:pPr>
-              <w:pStyle w:val="MyTable"/>
-            </w:pPr>
-            <w:r>
-              <w:t>Mã khoa giáo viên trực thuộc</w:t>
-            </w:r>
-            <w:bookmarkStart w:id="0" w:name="_GoBack"/>
-            <w:bookmarkEnd w:id="0"/>
+            <w:tcW w:w="2070" w:type="dxa"/>
+          </w:tcPr>
+          <w:p>
+            <w:pPr>
+              <w:pStyle w:val="MyTable"/>
+            </w:pPr>
+            <w:r>
+              <w:t>NgayMua</w:t>
+            </w:r>
+          </w:p>
+        </w:tc>
+        <w:tc>
+          <w:tcPr>
+            <w:tcW w:w="1271" w:type="dxa"/>
+          </w:tcPr>
+          <w:p>
+            <w:pPr>
+              <w:pStyle w:val="MyTable"/>
+            </w:pPr>
+            <w:r>
+              <w:t>date</w:t>
+            </w:r>
+          </w:p>
+        </w:tc>
+        <w:tc>
+          <w:tcPr>
+            <w:tcW w:w="1429" w:type="dxa"/>
+          </w:tcPr>
+          <w:p>
+            <w:pPr>
+              <w:pStyle w:val="MyTable"/>
+            </w:pPr>
+            <w:r>
+              <w:t>Ngày mua thiết bị đó</w:t>
+            </w:r>
+          </w:p>
+        </w:tc>
+        <w:tc>
+          <w:tcPr>
+            <w:tcW w:w="1350" w:type="dxa"/>
+          </w:tcPr>
+          <w:p>
+            <w:pPr>
+              <w:pStyle w:val="MyTable"/>
+            </w:pPr>
+            <w:r>
+              <w:t>Check constraint</w:t>
+            </w:r>
+          </w:p>
+        </w:tc>
+        <w:tc>
+          <w:tcPr>
+            <w:tcW w:w="2970" w:type="dxa"/>
+          </w:tcPr>
+          <w:p>
+            <w:pPr>
+              <w:pStyle w:val="MyTable"/>
+            </w:pPr>
+            <w:r>
+              <w:t xml:space="preserve">Ngày người dùng </w:t>
+            </w:r>
+            <w:proofErr w:type="gramStart"/>
+            <w:r>
+              <w:t>mua  thiết</w:t>
+            </w:r>
+            <w:proofErr w:type="gramEnd"/>
+            <w:r>
+              <w:t xml:space="preserve"> bị</w:t>
+            </w:r>
+          </w:p>
+        </w:tc>
+      </w:tr>
+      <w:tr>
+        <w:trPr>
+          <w:trHeight w:val="332"/>
+        </w:trPr>
+        <w:tc>
+          <w:tcPr>
+            <w:tcW w:w="1620" w:type="dxa"/>
+          </w:tcPr>
+          <w:p>
+            <w:pPr>
+              <w:pStyle w:val="MyTable"/>
+            </w:pPr>
+            <w:r>
+              <w:t>13</w:t>
+            </w:r>
+          </w:p>
+        </w:tc>
+        <w:tc>
+          <w:tcPr>
+            <w:tcW w:w="2070" w:type="dxa"/>
+          </w:tcPr>
+          <w:p>
+            <w:pPr>
+              <w:pStyle w:val="MyTable"/>
+            </w:pPr>
+            <w:r>
+              <w:t>ThoiGianHong</w:t>
+            </w:r>
+          </w:p>
+        </w:tc>
+        <w:tc>
+          <w:tcPr>
+            <w:tcW w:w="1271" w:type="dxa"/>
+          </w:tcPr>
+          <w:p>
+            <w:pPr>
+              <w:pStyle w:val="MyTable"/>
+            </w:pPr>
+            <w:r>
+              <w:t>date</w:t>
+            </w:r>
+          </w:p>
+        </w:tc>
+        <w:tc>
+          <w:tcPr>
+            <w:tcW w:w="1429" w:type="dxa"/>
+          </w:tcPr>
+          <w:p>
+            <w:pPr>
+              <w:pStyle w:val="MyTable"/>
+            </w:pPr>
+            <w:r>
+              <w:t>Lớn hơn ngày mua thiết bị</w:t>
+            </w:r>
+          </w:p>
+        </w:tc>
+        <w:tc>
+          <w:tcPr>
+            <w:tcW w:w="1350" w:type="dxa"/>
+          </w:tcPr>
+          <w:p>
+            <w:pPr>
+              <w:pStyle w:val="MyTable"/>
+            </w:pPr>
+            <w:r>
+              <w:t>Check constraint</w:t>
+            </w:r>
+          </w:p>
+        </w:tc>
+        <w:tc>
+          <w:tcPr>
+            <w:tcW w:w="2970" w:type="dxa"/>
+          </w:tcPr>
+          <w:p>
+            <w:pPr>
+              <w:pStyle w:val="MyTable"/>
+            </w:pPr>
+            <w:r>
+              <w:t>Thời gian thiết bị hỏng (nếu có)</w:t>
+            </w:r>
+          </w:p>
+        </w:tc>
+      </w:tr>
+      <w:tr>
+        <w:trPr>
+          <w:trHeight w:val="332"/>
+        </w:trPr>
+        <w:tc>
+          <w:tcPr>
+            <w:tcW w:w="1620" w:type="dxa"/>
+          </w:tcPr>
+          <w:p>
+            <w:pPr>
+              <w:pStyle w:val="MyTable"/>
+            </w:pPr>
+            <w:r>
+              <w:t>14</w:t>
+            </w:r>
+          </w:p>
+        </w:tc>
+        <w:tc>
+          <w:tcPr>
+            <w:tcW w:w="2070" w:type="dxa"/>
+          </w:tcPr>
+          <w:p>
+            <w:pPr>
+              <w:pStyle w:val="MyTable"/>
+            </w:pPr>
+            <w:r>
+              <w:t>ThoiGianSua</w:t>
+            </w:r>
+          </w:p>
+        </w:tc>
+        <w:tc>
+          <w:tcPr>
+            <w:tcW w:w="1271" w:type="dxa"/>
+          </w:tcPr>
+          <w:p>
+            <w:pPr>
+              <w:pStyle w:val="MyTable"/>
+            </w:pPr>
+            <w:r>
+              <w:t>date</w:t>
+            </w:r>
+          </w:p>
+        </w:tc>
+        <w:tc>
+          <w:tcPr>
+            <w:tcW w:w="1429" w:type="dxa"/>
+          </w:tcPr>
+          <w:p>
+            <w:pPr>
+              <w:pStyle w:val="MyTable"/>
+            </w:pPr>
+            <w:r>
+              <w:t>Lớn hơn ngày mua thiết bị</w:t>
+            </w:r>
+          </w:p>
+        </w:tc>
+        <w:tc>
+          <w:tcPr>
+            <w:tcW w:w="1350" w:type="dxa"/>
+          </w:tcPr>
+          <w:p>
+            <w:pPr>
+              <w:pStyle w:val="MyTable"/>
+            </w:pPr>
+            <w:r>
+              <w:t>Check constraint</w:t>
+            </w:r>
+          </w:p>
+        </w:tc>
+        <w:tc>
+          <w:tcPr>
+            <w:tcW w:w="2970" w:type="dxa"/>
+          </w:tcPr>
+          <w:p>
+            <w:pPr>
+              <w:pStyle w:val="MyTable"/>
+            </w:pPr>
+            <w:r>
+              <w:t>Thời gian thiết bị được sửa chữa (nếu có)</w:t>
+            </w:r>
           </w:p>
         </w:tc>
       </w:tr>
     </w:tbl>
+    <w:p/>
     <w:p>
       <w:pPr>
         <w:pStyle w:val="MyTitle"/>
@@ -2042,6 +5971,92 @@
     </w:lvl>
   </w:abstractNum>
   <w:abstractNum w:abstractNumId="1" w15:restartNumberingAfterBreak="0">
+    <w:nsid w:val="78484530"/>
+    <w:multiLevelType w:val="hybridMultilevel"/>
+    <w:tmpl w:val="27B6CDAE"/>
+    <w:lvl w:ilvl="0" w:tplc="0409000F">
+      <w:start w:val="1"/>
+      <w:numFmt w:val="decimal"/>
+      <w:lvlText w:val="%1."/>
+      <w:lvlJc w:val="left"/>
+      <w:pPr>
+        <w:ind w:left="1224" w:hanging="360"/>
+      </w:pPr>
+    </w:lvl>
+    <w:lvl w:ilvl="1" w:tplc="04090019" w:tentative="1">
+      <w:start w:val="1"/>
+      <w:numFmt w:val="lowerLetter"/>
+      <w:lvlText w:val="%2."/>
+      <w:lvlJc w:val="left"/>
+      <w:pPr>
+        <w:ind w:left="1944" w:hanging="360"/>
+      </w:pPr>
+    </w:lvl>
+    <w:lvl w:ilvl="2" w:tplc="0409001B" w:tentative="1">
+      <w:start w:val="1"/>
+      <w:numFmt w:val="lowerRoman"/>
+      <w:lvlText w:val="%3."/>
+      <w:lvlJc w:val="right"/>
+      <w:pPr>
+        <w:ind w:left="2664" w:hanging="180"/>
+      </w:pPr>
+    </w:lvl>
+    <w:lvl w:ilvl="3" w:tplc="0409000F" w:tentative="1">
+      <w:start w:val="1"/>
+      <w:numFmt w:val="decimal"/>
+      <w:lvlText w:val="%4."/>
+      <w:lvlJc w:val="left"/>
+      <w:pPr>
+        <w:ind w:left="3384" w:hanging="360"/>
+      </w:pPr>
+    </w:lvl>
+    <w:lvl w:ilvl="4" w:tplc="04090019" w:tentative="1">
+      <w:start w:val="1"/>
+      <w:numFmt w:val="lowerLetter"/>
+      <w:lvlText w:val="%5."/>
+      <w:lvlJc w:val="left"/>
+      <w:pPr>
+        <w:ind w:left="4104" w:hanging="360"/>
+      </w:pPr>
+    </w:lvl>
+    <w:lvl w:ilvl="5" w:tplc="0409001B" w:tentative="1">
+      <w:start w:val="1"/>
+      <w:numFmt w:val="lowerRoman"/>
+      <w:lvlText w:val="%6."/>
+      <w:lvlJc w:val="right"/>
+      <w:pPr>
+        <w:ind w:left="4824" w:hanging="180"/>
+      </w:pPr>
+    </w:lvl>
+    <w:lvl w:ilvl="6" w:tplc="0409000F" w:tentative="1">
+      <w:start w:val="1"/>
+      <w:numFmt w:val="decimal"/>
+      <w:lvlText w:val="%7."/>
+      <w:lvlJc w:val="left"/>
+      <w:pPr>
+        <w:ind w:left="5544" w:hanging="360"/>
+      </w:pPr>
+    </w:lvl>
+    <w:lvl w:ilvl="7" w:tplc="04090019" w:tentative="1">
+      <w:start w:val="1"/>
+      <w:numFmt w:val="lowerLetter"/>
+      <w:lvlText w:val="%8."/>
+      <w:lvlJc w:val="left"/>
+      <w:pPr>
+        <w:ind w:left="6264" w:hanging="360"/>
+      </w:pPr>
+    </w:lvl>
+    <w:lvl w:ilvl="8" w:tplc="0409001B" w:tentative="1">
+      <w:start w:val="1"/>
+      <w:numFmt w:val="lowerRoman"/>
+      <w:lvlText w:val="%9."/>
+      <w:lvlJc w:val="right"/>
+      <w:pPr>
+        <w:ind w:left="6984" w:hanging="180"/>
+      </w:pPr>
+    </w:lvl>
+  </w:abstractNum>
+  <w:abstractNum w:abstractNumId="2" w15:restartNumberingAfterBreak="0">
     <w:nsid w:val="7CE525A0"/>
     <w:multiLevelType w:val="hybridMultilevel"/>
     <w:tmpl w:val="313887AE"/>
@@ -2127,7 +6142,7 @@
       </w:pPr>
     </w:lvl>
   </w:abstractNum>
-  <w:abstractNum w:abstractNumId="2" w15:restartNumberingAfterBreak="0">
+  <w:abstractNum w:abstractNumId="3" w15:restartNumberingAfterBreak="0">
     <w:nsid w:val="7DA735CD"/>
     <w:multiLevelType w:val="hybridMultilevel"/>
     <w:tmpl w:val="91B8D64E"/>
@@ -2241,13 +6256,16 @@
     </w:lvl>
   </w:abstractNum>
   <w:num w:numId="1">
-    <w:abstractNumId w:val="1"/>
+    <w:abstractNumId w:val="2"/>
   </w:num>
   <w:num w:numId="2">
     <w:abstractNumId w:val="0"/>
   </w:num>
   <w:num w:numId="3">
-    <w:abstractNumId w:val="2"/>
+    <w:abstractNumId w:val="3"/>
+  </w:num>
+  <w:num w:numId="4">
+    <w:abstractNumId w:val="1"/>
   </w:num>
 </w:numbering>
 </file>

</xml_diff>